<commit_message>
assignment 3 + PF + Deliv3
</commit_message>
<xml_diff>
--- a/Deliverable_FREEARTISTSAPP.docx
+++ b/Deliverable_FREEARTISTSAPP.docx
@@ -4339,21 +4339,7 @@
         <w:rPr>
           <w:rFonts w:ascii="Times New Roman" w:hAnsi="Times New Roman" w:cs="Times New Roman"/>
         </w:rPr>
-        <w:t xml:space="preserve">The system saves the rating and </w:t>
-      </w:r>
-      <w:proofErr w:type="gramStart"/>
-      <w:r>
-        <w:rPr>
-          <w:rFonts w:ascii="Times New Roman" w:hAnsi="Times New Roman" w:cs="Times New Roman"/>
-        </w:rPr>
-        <w:t>review, and</w:t>
-      </w:r>
-      <w:proofErr w:type="gramEnd"/>
-      <w:r>
-        <w:rPr>
-          <w:rFonts w:ascii="Times New Roman" w:hAnsi="Times New Roman" w:cs="Times New Roman"/>
-        </w:rPr>
-        <w:t xml:space="preserve"> displays it on the profile of the reviewed user.</w:t>
+        <w:t>The system saves the rating and review, and displays it on the profile of the reviewed user.</w:t>
       </w:r>
     </w:p>
     <w:p>
@@ -4783,21 +4769,7 @@
         <w:rPr>
           <w:rFonts w:ascii="Times New Roman" w:hAnsi="Times New Roman" w:cs="Times New Roman"/>
         </w:rPr>
-        <w:t xml:space="preserve">3a. Artist requests more information from the client before </w:t>
-      </w:r>
-      <w:proofErr w:type="gramStart"/>
-      <w:r>
-        <w:rPr>
-          <w:rFonts w:ascii="Times New Roman" w:hAnsi="Times New Roman" w:cs="Times New Roman"/>
-        </w:rPr>
-        <w:t>making a decision</w:t>
-      </w:r>
-      <w:proofErr w:type="gramEnd"/>
-      <w:r>
-        <w:rPr>
-          <w:rFonts w:ascii="Times New Roman" w:hAnsi="Times New Roman" w:cs="Times New Roman"/>
-        </w:rPr>
-        <w:t>.</w:t>
+        <w:t>3a. Artist requests more information from the client before making a decision.</w:t>
       </w:r>
     </w:p>
     <w:p>
@@ -5024,21 +4996,7 @@
         <w:rPr>
           <w:rFonts w:ascii="Times New Roman" w:hAnsi="Times New Roman" w:cs="Times New Roman"/>
         </w:rPr>
-        <w:t xml:space="preserve">Performance: The system should be able to handle </w:t>
-      </w:r>
-      <w:proofErr w:type="gramStart"/>
-      <w:r>
-        <w:rPr>
-          <w:rFonts w:ascii="Times New Roman" w:hAnsi="Times New Roman" w:cs="Times New Roman"/>
-        </w:rPr>
-        <w:t>a large number of</w:t>
-      </w:r>
-      <w:proofErr w:type="gramEnd"/>
-      <w:r>
-        <w:rPr>
-          <w:rFonts w:ascii="Times New Roman" w:hAnsi="Times New Roman" w:cs="Times New Roman"/>
-        </w:rPr>
-        <w:t xml:space="preserve"> users and posts without significant performance degradation.</w:t>
+        <w:t>Performance: The system should be able to handle a large number of users and posts without significant performance degradation.</w:t>
       </w:r>
     </w:p>
     <w:p>
@@ -5304,39 +5262,1103 @@
     <w:p>
       <w:pPr>
         <w:pStyle w:val="InfoBlue"/>
-      </w:pPr>
-      <w:r>
-        <w:t>[Define the domain model and create the conceptual class diagrams]</w:t>
-      </w:r>
+        <w:rPr>
+          <w:i w:val="0"/>
+          <w:iCs/>
+          <w:color w:val="auto"/>
+        </w:rPr>
+      </w:pPr>
+      <w:r>
+        <w:rPr>
+          <w:i w:val="0"/>
+          <w:iCs/>
+          <w:color w:val="auto"/>
+        </w:rPr>
+        <w:t>The domain model is</w:t>
+      </w:r>
+      <w:r>
+        <w:rPr>
+          <w:i w:val="0"/>
+          <w:iCs/>
+          <w:color w:val="auto"/>
+        </w:rPr>
+        <w:t xml:space="preserve"> made up of the </w:t>
+      </w:r>
+      <w:r>
+        <w:rPr>
+          <w:i w:val="0"/>
+          <w:iCs/>
+          <w:color w:val="auto"/>
+        </w:rPr>
+        <w:t xml:space="preserve">following </w:t>
+      </w:r>
+      <w:r>
+        <w:rPr>
+          <w:i w:val="0"/>
+          <w:iCs/>
+          <w:color w:val="auto"/>
+        </w:rPr>
+        <w:t xml:space="preserve">primary </w:t>
+      </w:r>
+      <w:r>
+        <w:rPr>
+          <w:i w:val="0"/>
+          <w:iCs/>
+          <w:color w:val="auto"/>
+        </w:rPr>
+        <w:t xml:space="preserve">entities : User ( either Client or Artist ) </w:t>
+      </w:r>
+      <w:r>
+        <w:rPr>
+          <w:i w:val="0"/>
+          <w:iCs/>
+          <w:color w:val="auto"/>
+        </w:rPr>
+        <w:t>and</w:t>
+      </w:r>
+      <w:r>
+        <w:rPr>
+          <w:i w:val="0"/>
+          <w:iCs/>
+          <w:color w:val="auto"/>
+        </w:rPr>
+        <w:t xml:space="preserve"> Post (either Commission or Sale </w:t>
+      </w:r>
+      <w:r>
+        <w:rPr>
+          <w:i w:val="0"/>
+          <w:iCs/>
+          <w:color w:val="auto"/>
+        </w:rPr>
+        <w:t>). These entities represent the main components of the system and their relationships. The conceptual class diagram illustrates the relationship between these entities , including their attributes and associations.</w:t>
+      </w:r>
+    </w:p>
+    <w:p>
+      <w:pPr>
+        <w:pStyle w:val="BodyText"/>
+        <w:jc w:val="center"/>
+      </w:pPr>
+      <w:r>
+        <w:rPr>
+          <w:noProof/>
+        </w:rPr>
+        <w:drawing>
+          <wp:inline distT="0" distB="0" distL="0" distR="0" wp14:anchorId="49618D92" wp14:editId="60DA58BF">
+            <wp:extent cx="4419600" cy="5402580"/>
+            <wp:effectExtent l="0" t="0" r="0" b="7620"/>
+            <wp:docPr id="2" name="Picture 2"/>
+            <wp:cNvGraphicFramePr>
+              <a:graphicFrameLocks xmlns:a="http://schemas.openxmlformats.org/drawingml/2006/main" noChangeAspect="1"/>
+            </wp:cNvGraphicFramePr>
+            <a:graphic xmlns:a="http://schemas.openxmlformats.org/drawingml/2006/main">
+              <a:graphicData uri="http://schemas.openxmlformats.org/drawingml/2006/picture">
+                <pic:pic xmlns:pic="http://schemas.openxmlformats.org/drawingml/2006/picture">
+                  <pic:nvPicPr>
+                    <pic:cNvPr id="2" name="Picture 2"/>
+                    <pic:cNvPicPr/>
+                  </pic:nvPicPr>
+                  <pic:blipFill>
+                    <a:blip r:embed="rId13" cstate="print">
+                      <a:extLst>
+                        <a:ext uri="{28A0092B-C50C-407E-A947-70E740481C1C}">
+                          <a14:useLocalDpi xmlns:a14="http://schemas.microsoft.com/office/drawing/2010/main" val="0"/>
+                        </a:ext>
+                      </a:extLst>
+                    </a:blip>
+                    <a:stretch>
+                      <a:fillRect/>
+                    </a:stretch>
+                  </pic:blipFill>
+                  <pic:spPr>
+                    <a:xfrm>
+                      <a:off x="0" y="0"/>
+                      <a:ext cx="4419600" cy="5402580"/>
+                    </a:xfrm>
+                    <a:prstGeom prst="rect">
+                      <a:avLst/>
+                    </a:prstGeom>
+                  </pic:spPr>
+                </pic:pic>
+              </a:graphicData>
+            </a:graphic>
+          </wp:inline>
+        </w:drawing>
+      </w:r>
+    </w:p>
+    <w:p>
+      <w:pPr>
+        <w:pStyle w:val="Heading2"/>
+      </w:pPr>
+      <w:bookmarkStart w:id="11" w:name="_Toc64843142"/>
+      <w:r>
+        <w:t>Architectural Design</w:t>
+      </w:r>
+      <w:bookmarkEnd w:id="11"/>
+    </w:p>
+    <w:p>
+      <w:pPr>
+        <w:pStyle w:val="Heading3"/>
+      </w:pPr>
+      <w:bookmarkStart w:id="12" w:name="_Toc64843143"/>
+      <w:r>
+        <w:t>Conceptual Architecture</w:t>
+      </w:r>
+      <w:bookmarkEnd w:id="12"/>
+    </w:p>
+    <w:p>
+      <w:pPr>
+        <w:pStyle w:val="InfoBlue"/>
+        <w:rPr>
+          <w:i w:val="0"/>
+          <w:iCs/>
+          <w:color w:val="auto"/>
+        </w:rPr>
+      </w:pPr>
+      <w:r>
+        <w:rPr>
+          <w:i w:val="0"/>
+          <w:iCs/>
+          <w:color w:val="auto"/>
+        </w:rPr>
+        <w:t>The Free Artists system follows a Layered Architecture pattern, dividing the application into different layers with specific tasks.</w:t>
+      </w:r>
+      <w:r>
+        <w:rPr>
+          <w:i w:val="0"/>
+          <w:iCs/>
+          <w:color w:val="auto"/>
+        </w:rPr>
+        <w:t xml:space="preserve"> Layered Architecture allows for a clear separation of concerns </w:t>
+      </w:r>
+      <w:r>
+        <w:rPr>
+          <w:i w:val="0"/>
+          <w:iCs/>
+          <w:color w:val="auto"/>
+        </w:rPr>
+        <w:t>, promotes maintainability , testability , and ease of access and understanding. The primary layers in the system are as follows:</w:t>
+      </w:r>
+    </w:p>
+    <w:p>
+      <w:pPr>
+        <w:pStyle w:val="BodyText"/>
+        <w:numPr>
+          <w:ilvl w:val="0"/>
+          <w:numId w:val="24"/>
+        </w:numPr>
+      </w:pPr>
+      <w:r>
+        <w:t xml:space="preserve">Presentation Layer: </w:t>
+      </w:r>
+      <w:r>
+        <w:rPr>
+          <w:sz w:val="20"/>
+          <w:szCs w:val="20"/>
+        </w:rPr>
+        <w:t>Re</w:t>
+      </w:r>
+      <w:r>
+        <w:rPr>
+          <w:sz w:val="20"/>
+          <w:szCs w:val="20"/>
+        </w:rPr>
+        <w:t xml:space="preserve">presents the user interface and presentation of data to the user. In this case, this consists of the Angular components which handle the frontend </w:t>
+      </w:r>
+      <w:proofErr w:type="spellStart"/>
+      <w:r>
+        <w:rPr>
+          <w:sz w:val="20"/>
+          <w:szCs w:val="20"/>
+        </w:rPr>
+        <w:t>behaviour</w:t>
+      </w:r>
+      <w:proofErr w:type="spellEnd"/>
+      <w:r>
+        <w:rPr>
+          <w:sz w:val="20"/>
+          <w:szCs w:val="20"/>
+        </w:rPr>
+        <w:t>. They display information and allow user interaction.</w:t>
+      </w:r>
+    </w:p>
+    <w:p>
+      <w:pPr>
+        <w:pStyle w:val="BodyText"/>
+        <w:numPr>
+          <w:ilvl w:val="0"/>
+          <w:numId w:val="24"/>
+        </w:numPr>
+      </w:pPr>
+      <w:r>
+        <w:lastRenderedPageBreak/>
+        <w:t xml:space="preserve">Application Layer: </w:t>
+      </w:r>
+      <w:r>
+        <w:rPr>
+          <w:sz w:val="20"/>
+          <w:szCs w:val="20"/>
+        </w:rPr>
+        <w:t xml:space="preserve">Handles user input and manages the flow of data between the other layers. It consists of an API (RESTful) </w:t>
+      </w:r>
+      <w:r>
+        <w:rPr>
+          <w:sz w:val="20"/>
+          <w:szCs w:val="20"/>
+        </w:rPr>
+        <w:t>with controllers for receiving requests from the frontend and interacting with the services to perform operations on different types of data.</w:t>
+      </w:r>
+    </w:p>
+    <w:p>
+      <w:pPr>
+        <w:pStyle w:val="BodyText"/>
+        <w:numPr>
+          <w:ilvl w:val="0"/>
+          <w:numId w:val="24"/>
+        </w:numPr>
+      </w:pPr>
+      <w:r>
+        <w:t xml:space="preserve">Business </w:t>
+      </w:r>
+      <w:r>
+        <w:t>L</w:t>
+      </w:r>
+      <w:r>
+        <w:t xml:space="preserve">ogic Layer: </w:t>
+      </w:r>
+      <w:r>
+        <w:rPr>
+          <w:sz w:val="20"/>
+          <w:szCs w:val="20"/>
+        </w:rPr>
+        <w:t>Represents the application’s data and business logic. Made up of the domain model entities described above</w:t>
+      </w:r>
+      <w:r>
+        <w:rPr>
+          <w:sz w:val="20"/>
+          <w:szCs w:val="20"/>
+        </w:rPr>
+        <w:t xml:space="preserve"> coupled with the </w:t>
+      </w:r>
+      <w:r>
+        <w:rPr>
+          <w:sz w:val="20"/>
+          <w:szCs w:val="20"/>
+        </w:rPr>
+        <w:t>corresponding services that handle data manipulation and storage.</w:t>
+      </w:r>
+    </w:p>
+    <w:p>
+      <w:pPr>
+        <w:pStyle w:val="BodyText"/>
+        <w:numPr>
+          <w:ilvl w:val="0"/>
+          <w:numId w:val="24"/>
+        </w:numPr>
+      </w:pPr>
+      <w:r>
+        <w:t xml:space="preserve">Data Access Layer: </w:t>
+      </w:r>
+      <w:r>
+        <w:rPr>
+          <w:sz w:val="20"/>
+          <w:szCs w:val="20"/>
+        </w:rPr>
+        <w:t>Provides and interface to the data storage mechanism. In this case ,</w:t>
+      </w:r>
+      <w:r>
+        <w:rPr>
+          <w:sz w:val="20"/>
+          <w:szCs w:val="20"/>
+        </w:rPr>
+        <w:t xml:space="preserve"> repository interfaces tasked with database access and data storage. We use an SQL database for this layer.</w:t>
+      </w:r>
+    </w:p>
+    <w:p>
+      <w:pPr>
+        <w:pStyle w:val="BodyText"/>
+        <w:ind w:left="360"/>
+        <w:rPr>
+          <w:sz w:val="20"/>
+          <w:szCs w:val="20"/>
+        </w:rPr>
+      </w:pPr>
+    </w:p>
+    <w:p>
+      <w:pPr>
+        <w:pStyle w:val="BodyText"/>
+      </w:pPr>
+    </w:p>
+    <w:p>
+      <w:pPr>
+        <w:pStyle w:val="Heading3"/>
+      </w:pPr>
+      <w:bookmarkStart w:id="13" w:name="_Toc64843144"/>
+      <w:r>
+        <w:t>Package Design</w:t>
+      </w:r>
+      <w:bookmarkEnd w:id="13"/>
+      <w:r>
+        <w:t xml:space="preserve"> </w:t>
+      </w:r>
+    </w:p>
+    <w:p>
+      <w:pPr>
+        <w:pStyle w:val="InfoBlue"/>
+        <w:rPr>
+          <w:i w:val="0"/>
+          <w:iCs/>
+          <w:color w:val="auto"/>
+        </w:rPr>
+      </w:pPr>
+      <w:r>
+        <w:rPr>
+          <w:i w:val="0"/>
+          <w:iCs/>
+          <w:color w:val="auto"/>
+        </w:rPr>
+        <w:t xml:space="preserve">The package design for the </w:t>
+      </w:r>
+      <w:r>
+        <w:rPr>
+          <w:i w:val="0"/>
+          <w:iCs/>
+          <w:color w:val="auto"/>
+        </w:rPr>
+        <w:t xml:space="preserve">Free Artists </w:t>
+      </w:r>
+      <w:r>
+        <w:rPr>
+          <w:i w:val="0"/>
+          <w:iCs/>
+          <w:color w:val="auto"/>
+        </w:rPr>
+        <w:t>system organizes the code into cohesive and modular packages following the Layered Architecture. The package diagram shows the main packages and their dependencies, highlighting the separation of concerns and the flow of data between the layers.</w:t>
+      </w:r>
+    </w:p>
+    <w:p>
+      <w:pPr>
+        <w:pStyle w:val="BodyText"/>
+        <w:jc w:val="center"/>
+      </w:pPr>
+      <w:r>
+        <w:rPr>
+          <w:noProof/>
+        </w:rPr>
+        <w:drawing>
+          <wp:inline distT="0" distB="0" distL="0" distR="0" wp14:anchorId="540CAC74" wp14:editId="64741364">
+            <wp:extent cx="4200525" cy="4429125"/>
+            <wp:effectExtent l="0" t="0" r="9525" b="0"/>
+            <wp:docPr id="4" name="Picture 4"/>
+            <wp:cNvGraphicFramePr>
+              <a:graphicFrameLocks xmlns:a="http://schemas.openxmlformats.org/drawingml/2006/main" noChangeAspect="1"/>
+            </wp:cNvGraphicFramePr>
+            <a:graphic xmlns:a="http://schemas.openxmlformats.org/drawingml/2006/main">
+              <a:graphicData uri="http://schemas.openxmlformats.org/drawingml/2006/picture">
+                <pic:pic xmlns:pic="http://schemas.openxmlformats.org/drawingml/2006/picture">
+                  <pic:nvPicPr>
+                    <pic:cNvPr id="4" name="Picture 4"/>
+                    <pic:cNvPicPr/>
+                  </pic:nvPicPr>
+                  <pic:blipFill>
+                    <a:blip r:embed="rId14">
+                      <a:extLst>
+                        <a:ext uri="{28A0092B-C50C-407E-A947-70E740481C1C}">
+                          <a14:useLocalDpi xmlns:a14="http://schemas.microsoft.com/office/drawing/2010/main" val="0"/>
+                        </a:ext>
+                      </a:extLst>
+                    </a:blip>
+                    <a:stretch>
+                      <a:fillRect/>
+                    </a:stretch>
+                  </pic:blipFill>
+                  <pic:spPr>
+                    <a:xfrm>
+                      <a:off x="0" y="0"/>
+                      <a:ext cx="4200525" cy="4429125"/>
+                    </a:xfrm>
+                    <a:prstGeom prst="rect">
+                      <a:avLst/>
+                    </a:prstGeom>
+                  </pic:spPr>
+                </pic:pic>
+              </a:graphicData>
+            </a:graphic>
+          </wp:inline>
+        </w:drawing>
+      </w:r>
+    </w:p>
+    <w:p>
+      <w:pPr>
+        <w:pStyle w:val="Heading3"/>
+      </w:pPr>
+      <w:bookmarkStart w:id="14" w:name="_Toc64843145"/>
+      <w:r>
+        <w:t>Component and Deployment Diagram</w:t>
+      </w:r>
+      <w:bookmarkEnd w:id="14"/>
+    </w:p>
+    <w:p>
+      <w:pPr>
+        <w:rPr>
+          <w:rFonts w:ascii="Times New Roman" w:hAnsi="Times New Roman" w:cs="Times New Roman"/>
+          <w:sz w:val="20"/>
+          <w:szCs w:val="20"/>
+        </w:rPr>
+      </w:pPr>
+      <w:r>
+        <w:rPr>
+          <w:rFonts w:ascii="Times New Roman" w:hAnsi="Times New Roman" w:cs="Times New Roman"/>
+          <w:sz w:val="20"/>
+          <w:szCs w:val="20"/>
+        </w:rPr>
+        <w:t xml:space="preserve">The component diagram illustrates the primary components of the </w:t>
+      </w:r>
+      <w:r>
+        <w:rPr>
+          <w:rFonts w:ascii="Times New Roman" w:hAnsi="Times New Roman" w:cs="Times New Roman"/>
+          <w:sz w:val="20"/>
+          <w:szCs w:val="20"/>
+        </w:rPr>
+        <w:t>Free Artists</w:t>
+      </w:r>
+      <w:r>
+        <w:rPr>
+          <w:rFonts w:ascii="Times New Roman" w:hAnsi="Times New Roman" w:cs="Times New Roman"/>
+          <w:sz w:val="20"/>
+          <w:szCs w:val="20"/>
+        </w:rPr>
+        <w:t xml:space="preserve"> </w:t>
+      </w:r>
+      <w:r>
+        <w:rPr>
+          <w:rFonts w:ascii="Times New Roman" w:hAnsi="Times New Roman" w:cs="Times New Roman"/>
+          <w:sz w:val="20"/>
+          <w:szCs w:val="20"/>
+        </w:rPr>
+        <w:t>application</w:t>
+      </w:r>
+      <w:r>
+        <w:rPr>
+          <w:rFonts w:ascii="Times New Roman" w:hAnsi="Times New Roman" w:cs="Times New Roman"/>
+          <w:sz w:val="20"/>
+          <w:szCs w:val="20"/>
+        </w:rPr>
+        <w:t xml:space="preserve"> and their relationships, focusing on the interactions between the backend, and the database. The deployment diagram shows the system's deployment infrastructure, including the web server, application server, and the database server, detailing how the components are distributed and interact in a production environment.</w:t>
+      </w:r>
+    </w:p>
+    <w:p>
+      <w:pPr>
+        <w:rPr>
+          <w:rFonts w:ascii="Times New Roman" w:hAnsi="Times New Roman" w:cs="Times New Roman"/>
+          <w:sz w:val="28"/>
+          <w:szCs w:val="28"/>
+        </w:rPr>
+      </w:pPr>
+    </w:p>
+    <w:p>
+      <w:pPr>
+        <w:rPr>
+          <w:rFonts w:ascii="Times New Roman" w:hAnsi="Times New Roman" w:cs="Times New Roman"/>
+          <w:sz w:val="28"/>
+          <w:szCs w:val="28"/>
+        </w:rPr>
+      </w:pPr>
+    </w:p>
+    <w:p>
+      <w:pPr>
+        <w:rPr>
+          <w:rFonts w:ascii="Times New Roman" w:hAnsi="Times New Roman" w:cs="Times New Roman"/>
+          <w:sz w:val="28"/>
+          <w:szCs w:val="28"/>
+        </w:rPr>
+      </w:pPr>
+    </w:p>
+    <w:p>
+      <w:pPr>
+        <w:rPr>
+          <w:rFonts w:ascii="Times New Roman" w:hAnsi="Times New Roman" w:cs="Times New Roman"/>
+          <w:sz w:val="28"/>
+          <w:szCs w:val="28"/>
+        </w:rPr>
+      </w:pPr>
+      <w:r>
+        <w:rPr>
+          <w:rFonts w:ascii="Times New Roman" w:hAnsi="Times New Roman" w:cs="Times New Roman"/>
+          <w:sz w:val="28"/>
+          <w:szCs w:val="28"/>
+        </w:rPr>
+        <w:lastRenderedPageBreak/>
+        <w:t>Deployment Diagram:</w:t>
+      </w:r>
+    </w:p>
+    <w:p>
+      <w:pPr>
+        <w:jc w:val="center"/>
+        <w:rPr>
+          <w:rFonts w:ascii="Times New Roman" w:hAnsi="Times New Roman" w:cs="Times New Roman"/>
+          <w:sz w:val="28"/>
+          <w:szCs w:val="28"/>
+        </w:rPr>
+      </w:pPr>
+      <w:r>
+        <w:rPr>
+          <w:noProof/>
+        </w:rPr>
+        <w:drawing>
+          <wp:inline distT="0" distB="0" distL="0" distR="0" wp14:anchorId="234A852A" wp14:editId="7CE366A9">
+            <wp:extent cx="4743450" cy="3139440"/>
+            <wp:effectExtent l="0" t="0" r="0" b="3810"/>
+            <wp:docPr id="7" name="Picture 6" descr="DDiagram.jpeg"/>
+            <wp:cNvGraphicFramePr>
+              <a:graphicFrameLocks xmlns:a="http://schemas.openxmlformats.org/drawingml/2006/main" noChangeAspect="1"/>
+            </wp:cNvGraphicFramePr>
+            <a:graphic xmlns:a="http://schemas.openxmlformats.org/drawingml/2006/main">
+              <a:graphicData uri="http://schemas.openxmlformats.org/drawingml/2006/picture">
+                <pic:pic xmlns:pic="http://schemas.openxmlformats.org/drawingml/2006/picture">
+                  <pic:nvPicPr>
+                    <pic:cNvPr id="7" name="Picture 6" descr="DDiagram.jpeg"/>
+                    <pic:cNvPicPr>
+                      <a:picLocks noChangeAspect="1"/>
+                    </pic:cNvPicPr>
+                  </pic:nvPicPr>
+                  <pic:blipFill>
+                    <a:blip r:embed="rId15"/>
+                    <a:stretch>
+                      <a:fillRect/>
+                    </a:stretch>
+                  </pic:blipFill>
+                  <pic:spPr>
+                    <a:xfrm>
+                      <a:off x="0" y="0"/>
+                      <a:ext cx="4743450" cy="3139440"/>
+                    </a:xfrm>
+                    <a:prstGeom prst="rect">
+                      <a:avLst/>
+                    </a:prstGeom>
+                  </pic:spPr>
+                </pic:pic>
+              </a:graphicData>
+            </a:graphic>
+          </wp:inline>
+        </w:drawing>
+      </w:r>
+    </w:p>
+    <w:p>
+      <w:pPr>
+        <w:rPr>
+          <w:rFonts w:ascii="Times New Roman" w:hAnsi="Times New Roman" w:cs="Times New Roman"/>
+          <w:sz w:val="28"/>
+          <w:szCs w:val="28"/>
+        </w:rPr>
+      </w:pPr>
+      <w:r>
+        <w:rPr>
+          <w:rFonts w:ascii="Times New Roman" w:hAnsi="Times New Roman" w:cs="Times New Roman"/>
+          <w:sz w:val="28"/>
+          <w:szCs w:val="28"/>
+        </w:rPr>
+        <w:t>Component Diagram:</w:t>
+      </w:r>
+    </w:p>
+    <w:p>
+      <w:pPr>
+        <w:rPr>
+          <w:rFonts w:ascii="Times New Roman" w:hAnsi="Times New Roman" w:cs="Times New Roman"/>
+          <w:sz w:val="28"/>
+          <w:szCs w:val="28"/>
+        </w:rPr>
+      </w:pPr>
+    </w:p>
+    <w:p>
+      <w:pPr>
+        <w:rPr>
+          <w:rFonts w:ascii="Times New Roman" w:hAnsi="Times New Roman" w:cs="Times New Roman"/>
+          <w:sz w:val="28"/>
+          <w:szCs w:val="28"/>
+        </w:rPr>
+      </w:pPr>
+    </w:p>
+    <w:p>
+      <w:pPr>
+        <w:jc w:val="center"/>
+        <w:rPr>
+          <w:rFonts w:ascii="Times New Roman" w:hAnsi="Times New Roman" w:cs="Times New Roman"/>
+          <w:sz w:val="28"/>
+          <w:szCs w:val="28"/>
+        </w:rPr>
+      </w:pPr>
+      <w:r>
+        <w:rPr>
+          <w:noProof/>
+        </w:rPr>
+        <w:drawing>
+          <wp:inline distT="0" distB="0" distL="0" distR="0" wp14:anchorId="5907472F" wp14:editId="1B1BEB7F">
+            <wp:extent cx="5727700" cy="2360930"/>
+            <wp:effectExtent l="0" t="0" r="6350" b="0"/>
+            <wp:docPr id="5" name="Picture 5" descr="A picture containing text&#10;&#10;Description automatically generated"/>
+            <wp:cNvGraphicFramePr>
+              <a:graphicFrameLocks xmlns:a="http://schemas.openxmlformats.org/drawingml/2006/main" noChangeAspect="1"/>
+            </wp:cNvGraphicFramePr>
+            <a:graphic xmlns:a="http://schemas.openxmlformats.org/drawingml/2006/main">
+              <a:graphicData uri="http://schemas.openxmlformats.org/drawingml/2006/picture">
+                <pic:pic xmlns:pic="http://schemas.openxmlformats.org/drawingml/2006/picture">
+                  <pic:nvPicPr>
+                    <pic:cNvPr id="5" name="Picture 5" descr="A picture containing text&#10;&#10;Description automatically generated"/>
+                    <pic:cNvPicPr>
+                      <a:picLocks noChangeAspect="1" noChangeArrowheads="1"/>
+                    </pic:cNvPicPr>
+                  </pic:nvPicPr>
+                  <pic:blipFill>
+                    <a:blip r:embed="rId16">
+                      <a:extLst>
+                        <a:ext uri="{28A0092B-C50C-407E-A947-70E740481C1C}">
+                          <a14:useLocalDpi xmlns:a14="http://schemas.microsoft.com/office/drawing/2010/main" val="0"/>
+                        </a:ext>
+                      </a:extLst>
+                    </a:blip>
+                    <a:srcRect/>
+                    <a:stretch>
+                      <a:fillRect/>
+                    </a:stretch>
+                  </pic:blipFill>
+                  <pic:spPr bwMode="auto">
+                    <a:xfrm>
+                      <a:off x="0" y="0"/>
+                      <a:ext cx="5727700" cy="2360930"/>
+                    </a:xfrm>
+                    <a:prstGeom prst="rect">
+                      <a:avLst/>
+                    </a:prstGeom>
+                    <a:noFill/>
+                    <a:ln>
+                      <a:noFill/>
+                    </a:ln>
+                  </pic:spPr>
+                </pic:pic>
+              </a:graphicData>
+            </a:graphic>
+          </wp:inline>
+        </w:drawing>
+      </w:r>
+    </w:p>
+    <w:p>
+      <w:pPr>
+        <w:pStyle w:val="Heading1"/>
+        <w:rPr>
+          <w:rFonts w:ascii="Times New Roman" w:hAnsi="Times New Roman" w:cs="Times New Roman"/>
+          <w:sz w:val="24"/>
+          <w:szCs w:val="24"/>
+        </w:rPr>
+      </w:pPr>
+      <w:bookmarkStart w:id="15" w:name="_Toc64843146"/>
+      <w:r>
+        <w:rPr>
+          <w:rFonts w:ascii="Times New Roman" w:hAnsi="Times New Roman" w:cs="Times New Roman"/>
+          <w:sz w:val="24"/>
+          <w:szCs w:val="24"/>
+        </w:rPr>
+        <w:t>Deliverable 3</w:t>
+      </w:r>
+      <w:bookmarkEnd w:id="15"/>
+    </w:p>
+    <w:p>
+      <w:pPr>
+        <w:pStyle w:val="Heading2"/>
+      </w:pPr>
+      <w:bookmarkStart w:id="16" w:name="_Toc64843147"/>
+      <w:r>
+        <w:t>Design Model</w:t>
+      </w:r>
+      <w:bookmarkEnd w:id="16"/>
+    </w:p>
+    <w:p>
+      <w:pPr>
+        <w:pStyle w:val="Heading3"/>
+      </w:pPr>
+      <w:bookmarkStart w:id="17" w:name="_Toc64843148"/>
+      <w:r>
+        <w:t xml:space="preserve">Dynamic </w:t>
+      </w:r>
+      <w:r>
+        <w:t>Behavior</w:t>
+      </w:r>
+      <w:bookmarkEnd w:id="17"/>
     </w:p>
     <w:p/>
     <w:p>
+      <w:r>
+        <w:rPr>
+          <w:noProof/>
+        </w:rPr>
+        <w:lastRenderedPageBreak/>
+        <w:drawing>
+          <wp:inline distT="0" distB="0" distL="0" distR="0" wp14:anchorId="7E4C7B15" wp14:editId="0153EAEB">
+            <wp:extent cx="5727700" cy="2685415"/>
+            <wp:effectExtent l="0" t="0" r="6350" b="635"/>
+            <wp:docPr id="531989528" name="Picture 1" descr="A screenshot of a computer screen&#10;&#10;Description automatically generated with low confidence"/>
+            <wp:cNvGraphicFramePr>
+              <a:graphicFrameLocks xmlns:a="http://schemas.openxmlformats.org/drawingml/2006/main" noChangeAspect="1"/>
+            </wp:cNvGraphicFramePr>
+            <a:graphic xmlns:a="http://schemas.openxmlformats.org/drawingml/2006/main">
+              <a:graphicData uri="http://schemas.openxmlformats.org/drawingml/2006/picture">
+                <pic:pic xmlns:pic="http://schemas.openxmlformats.org/drawingml/2006/picture">
+                  <pic:nvPicPr>
+                    <pic:cNvPr id="531989528" name="Picture 1" descr="A screenshot of a computer screen&#10;&#10;Description automatically generated with low confidence"/>
+                    <pic:cNvPicPr/>
+                  </pic:nvPicPr>
+                  <pic:blipFill>
+                    <a:blip r:embed="rId17">
+                      <a:extLst>
+                        <a:ext uri="{28A0092B-C50C-407E-A947-70E740481C1C}">
+                          <a14:useLocalDpi xmlns:a14="http://schemas.microsoft.com/office/drawing/2010/main" val="0"/>
+                        </a:ext>
+                      </a:extLst>
+                    </a:blip>
+                    <a:stretch>
+                      <a:fillRect/>
+                    </a:stretch>
+                  </pic:blipFill>
+                  <pic:spPr>
+                    <a:xfrm>
+                      <a:off x="0" y="0"/>
+                      <a:ext cx="5727700" cy="2685415"/>
+                    </a:xfrm>
+                    <a:prstGeom prst="rect">
+                      <a:avLst/>
+                    </a:prstGeom>
+                  </pic:spPr>
+                </pic:pic>
+              </a:graphicData>
+            </a:graphic>
+          </wp:inline>
+        </w:drawing>
+      </w:r>
+    </w:p>
+    <w:p>
+      <w:pPr>
+        <w:ind w:left="720" w:firstLine="720"/>
+        <w:rPr>
+          <w:sz w:val="28"/>
+          <w:szCs w:val="28"/>
+        </w:rPr>
+      </w:pPr>
+      <w:r>
+        <w:rPr>
+          <w:sz w:val="28"/>
+          <w:szCs w:val="28"/>
+        </w:rPr>
+        <w:t>SCENARIO 1.</w:t>
+      </w:r>
+      <w:r>
+        <w:rPr>
+          <w:sz w:val="28"/>
+          <w:szCs w:val="28"/>
+        </w:rPr>
+        <w:t xml:space="preserve"> LOGIN</w:t>
+      </w:r>
+    </w:p>
+    <w:p>
+      <w:pPr>
+        <w:ind w:left="720"/>
+      </w:pPr>
+    </w:p>
+    <w:p>
+      <w:pPr>
+        <w:ind w:left="720"/>
+      </w:pPr>
+    </w:p>
+    <w:p>
+      <w:pPr>
+        <w:pStyle w:val="ListParagraph"/>
+        <w:numPr>
+          <w:ilvl w:val="0"/>
+          <w:numId w:val="27"/>
+        </w:numPr>
+      </w:pPr>
+      <w:r>
+        <w:t>User inputs data</w:t>
+      </w:r>
+    </w:p>
+    <w:p>
+      <w:pPr>
+        <w:pStyle w:val="ListParagraph"/>
+        <w:numPr>
+          <w:ilvl w:val="0"/>
+          <w:numId w:val="27"/>
+        </w:numPr>
+      </w:pPr>
+      <w:r>
+        <w:t xml:space="preserve">Data is sent to API through a </w:t>
+      </w:r>
+      <w:r>
+        <w:t>put method</w:t>
+      </w:r>
+    </w:p>
+    <w:p>
+      <w:pPr>
+        <w:pStyle w:val="ListParagraph"/>
+        <w:numPr>
+          <w:ilvl w:val="0"/>
+          <w:numId w:val="27"/>
+        </w:numPr>
+      </w:pPr>
+      <w:r>
+        <w:t>The controller sends the login-request data to the User Repository</w:t>
+      </w:r>
+    </w:p>
+    <w:p>
+      <w:pPr>
+        <w:pStyle w:val="ListParagraph"/>
+        <w:numPr>
+          <w:ilvl w:val="0"/>
+          <w:numId w:val="27"/>
+        </w:numPr>
+      </w:pPr>
+      <w:r>
+        <w:t>The data Is checked against existing users</w:t>
+      </w:r>
+    </w:p>
+    <w:p>
+      <w:pPr>
+        <w:pStyle w:val="ListParagraph"/>
+        <w:numPr>
+          <w:ilvl w:val="0"/>
+          <w:numId w:val="27"/>
+        </w:numPr>
+      </w:pPr>
+      <w:r>
+        <w:t xml:space="preserve">If successful a TRUE value is returned to the controller so a </w:t>
+      </w:r>
+      <w:proofErr w:type="spellStart"/>
+      <w:r>
+        <w:t>Websocket</w:t>
+      </w:r>
+      <w:proofErr w:type="spellEnd"/>
+      <w:r>
+        <w:t xml:space="preserve"> connection can be made, after the connection is made we return the HTTP ok Status.</w:t>
+      </w:r>
+    </w:p>
+    <w:p>
+      <w:pPr>
+        <w:pStyle w:val="ListParagraph"/>
+        <w:numPr>
+          <w:ilvl w:val="0"/>
+          <w:numId w:val="27"/>
+        </w:numPr>
+      </w:pPr>
+      <w:r>
+        <w:t>If the Login credentials aren’t adequate a message pops-up in the console.</w:t>
+      </w:r>
+    </w:p>
+    <w:p>
+      <w:pPr>
+        <w:ind w:left="720" w:firstLine="720"/>
+        <w:rPr>
+          <w:sz w:val="28"/>
+          <w:szCs w:val="28"/>
+        </w:rPr>
+      </w:pPr>
+      <w:r>
+        <w:rPr>
+          <w:sz w:val="28"/>
+          <w:szCs w:val="28"/>
+        </w:rPr>
+        <w:t xml:space="preserve">Scenario 2. </w:t>
+      </w:r>
+      <w:r>
+        <w:rPr>
+          <w:sz w:val="28"/>
+          <w:szCs w:val="28"/>
+        </w:rPr>
+        <w:t>LIKING POSTS</w:t>
+      </w:r>
+    </w:p>
+    <w:p>
+      <w:pPr>
+        <w:pStyle w:val="ListParagraph"/>
+        <w:numPr>
+          <w:ilvl w:val="0"/>
+          <w:numId w:val="29"/>
+        </w:numPr>
+      </w:pPr>
+      <w:r>
+        <w:t xml:space="preserve">The user can browse posts on the posts page. </w:t>
+      </w:r>
+    </w:p>
+    <w:p>
+      <w:pPr>
+        <w:pStyle w:val="ListParagraph"/>
+        <w:numPr>
+          <w:ilvl w:val="0"/>
+          <w:numId w:val="29"/>
+        </w:numPr>
+      </w:pPr>
+      <w:r>
+        <w:t>When he sees a post the he likes, he can press a button with an adequate icon for a thumbs-up.</w:t>
+      </w:r>
+    </w:p>
+    <w:p>
+      <w:pPr>
+        <w:pStyle w:val="ListParagraph"/>
+        <w:numPr>
+          <w:ilvl w:val="0"/>
+          <w:numId w:val="29"/>
+        </w:numPr>
+      </w:pPr>
+      <w:r>
+        <w:t>The post-id is remembered and sent to the back-end together with the user-id who like it.</w:t>
+      </w:r>
+    </w:p>
+    <w:p>
+      <w:pPr>
+        <w:pStyle w:val="ListParagraph"/>
+        <w:numPr>
+          <w:ilvl w:val="0"/>
+          <w:numId w:val="29"/>
+        </w:numPr>
+      </w:pPr>
+      <w:r>
+        <w:t>In the backend we first check if the post and the user exists, if they do</w:t>
+      </w:r>
+    </w:p>
+    <w:p>
+      <w:pPr>
+        <w:pStyle w:val="ListParagraph"/>
+        <w:numPr>
+          <w:ilvl w:val="0"/>
+          <w:numId w:val="29"/>
+        </w:numPr>
+      </w:pPr>
+      <w:r>
+        <w:t>We check whether the post is liked already by the user. If it is we remove it from the liked posts, if not we add it to the liked posts</w:t>
+      </w:r>
+    </w:p>
+    <w:p>
+      <w:pPr>
+        <w:pStyle w:val="ListParagraph"/>
+        <w:numPr>
+          <w:ilvl w:val="0"/>
+          <w:numId w:val="29"/>
+        </w:numPr>
+      </w:pPr>
+      <w:r>
+        <w:t>The updated data is sent back to the frontend.</w:t>
+      </w:r>
+    </w:p>
+    <w:p/>
+    <w:p/>
+    <w:p/>
+    <w:p/>
+    <w:p>
+      <w:pPr>
+        <w:pStyle w:val="ListParagraph"/>
+        <w:ind w:left="2544"/>
+      </w:pPr>
+    </w:p>
+    <w:p>
+      <w:pPr>
+        <w:pStyle w:val="Heading3"/>
+      </w:pPr>
+      <w:bookmarkStart w:id="18" w:name="_Toc64843149"/>
+      <w:r>
+        <w:lastRenderedPageBreak/>
+        <w:t>Class Diagram</w:t>
+      </w:r>
+      <w:bookmarkEnd w:id="18"/>
+    </w:p>
+    <w:p>
+      <w:pPr>
+        <w:spacing w:line="360" w:lineRule="auto"/>
+        <w:rPr>
+          <w:rFonts w:cs="Times New Roman"/>
+        </w:rPr>
+      </w:pPr>
+      <w:r>
+        <w:rPr>
+          <w:rFonts w:cs="Times New Roman"/>
+        </w:rPr>
+        <w:t xml:space="preserve">The UML class diagram depicts the classes and their relationships in the system. The </w:t>
+      </w:r>
+      <w:proofErr w:type="spellStart"/>
+      <w:r>
+        <w:rPr>
+          <w:rFonts w:cs="Times New Roman"/>
+        </w:rPr>
+        <w:t>GoF</w:t>
+      </w:r>
+      <w:proofErr w:type="spellEnd"/>
+      <w:r>
+        <w:rPr>
+          <w:rFonts w:cs="Times New Roman"/>
+        </w:rPr>
+        <w:t xml:space="preserve"> pattern used in this design is the Singleton pattern, which ensures that only one instance of the class is created and shared by all clients.</w:t>
+      </w:r>
+    </w:p>
+    <w:p>
+      <w:pPr>
+        <w:spacing w:line="360" w:lineRule="auto"/>
+        <w:rPr>
+          <w:rFonts w:cs="Times New Roman"/>
+        </w:rPr>
+      </w:pPr>
+      <w:r>
+        <w:rPr>
+          <w:rFonts w:cs="Times New Roman"/>
+          <w:noProof/>
+        </w:rPr>
+        <w:drawing>
+          <wp:inline distT="0" distB="0" distL="0" distR="0" wp14:anchorId="128E7BD7" wp14:editId="6F170796">
+            <wp:extent cx="5727700" cy="4143375"/>
+            <wp:effectExtent l="0" t="0" r="6350" b="9525"/>
+            <wp:docPr id="1029060921" name="Picture 2" descr="A screenshot of a computer screen&#10;&#10;Description automatically generated with medium confidence"/>
+            <wp:cNvGraphicFramePr>
+              <a:graphicFrameLocks xmlns:a="http://schemas.openxmlformats.org/drawingml/2006/main" noChangeAspect="1"/>
+            </wp:cNvGraphicFramePr>
+            <a:graphic xmlns:a="http://schemas.openxmlformats.org/drawingml/2006/main">
+              <a:graphicData uri="http://schemas.openxmlformats.org/drawingml/2006/picture">
+                <pic:pic xmlns:pic="http://schemas.openxmlformats.org/drawingml/2006/picture">
+                  <pic:nvPicPr>
+                    <pic:cNvPr id="1029060921" name="Picture 2" descr="A screenshot of a computer screen&#10;&#10;Description automatically generated with medium confidence"/>
+                    <pic:cNvPicPr/>
+                  </pic:nvPicPr>
+                  <pic:blipFill>
+                    <a:blip r:embed="rId18" cstate="print">
+                      <a:extLst>
+                        <a:ext uri="{28A0092B-C50C-407E-A947-70E740481C1C}">
+                          <a14:useLocalDpi xmlns:a14="http://schemas.microsoft.com/office/drawing/2010/main" val="0"/>
+                        </a:ext>
+                      </a:extLst>
+                    </a:blip>
+                    <a:stretch>
+                      <a:fillRect/>
+                    </a:stretch>
+                  </pic:blipFill>
+                  <pic:spPr>
+                    <a:xfrm>
+                      <a:off x="0" y="0"/>
+                      <a:ext cx="5727700" cy="4143375"/>
+                    </a:xfrm>
+                    <a:prstGeom prst="rect">
+                      <a:avLst/>
+                    </a:prstGeom>
+                  </pic:spPr>
+                </pic:pic>
+              </a:graphicData>
+            </a:graphic>
+          </wp:inline>
+        </w:drawing>
+      </w:r>
+    </w:p>
+    <w:p/>
+    <w:p>
       <w:pPr>
         <w:pStyle w:val="Heading2"/>
       </w:pPr>
-      <w:bookmarkStart w:id="11" w:name="_Toc64843142"/>
-      <w:r>
-        <w:t>Architectural Design</w:t>
-      </w:r>
-      <w:bookmarkEnd w:id="11"/>
-    </w:p>
-    <w:p>
-      <w:pPr>
-        <w:pStyle w:val="Heading3"/>
-      </w:pPr>
-      <w:bookmarkStart w:id="12" w:name="_Toc64843143"/>
-      <w:r>
-        <w:t>Conceptual Architecture</w:t>
-      </w:r>
-      <w:bookmarkEnd w:id="12"/>
-    </w:p>
-    <w:p>
-      <w:pPr>
-        <w:pStyle w:val="InfoBlue"/>
-      </w:pPr>
-      <w:r>
-        <w:t>[Define the system’s conceptual architecture; use an architectural style and pattern - highlight its use and motivate your choice.]</w:t>
-      </w:r>
+      <w:bookmarkStart w:id="19" w:name="_Toc64843150"/>
+      <w:r>
+        <w:t>Data Model</w:t>
+      </w:r>
+      <w:bookmarkEnd w:id="19"/>
     </w:p>
     <w:p>
       <w:pPr>
@@ -5345,218 +6367,400 @@
     </w:p>
     <w:p>
       <w:pPr>
-        <w:pStyle w:val="Heading3"/>
-      </w:pPr>
-      <w:bookmarkStart w:id="13" w:name="_Toc64843144"/>
-      <w:r>
-        <w:t>Package Design</w:t>
-      </w:r>
-      <w:bookmarkEnd w:id="13"/>
-      <w:r>
-        <w:t xml:space="preserve"> </w:t>
-      </w:r>
-    </w:p>
-    <w:p>
-      <w:pPr>
-        <w:pStyle w:val="InfoBlue"/>
-      </w:pPr>
-      <w:r>
-        <w:t>[Create a package diagram]</w:t>
-      </w:r>
-    </w:p>
-    <w:p>
-      <w:pPr>
         <w:pStyle w:val="BodyText"/>
-      </w:pPr>
-    </w:p>
-    <w:p>
-      <w:pPr>
-        <w:pStyle w:val="Heading3"/>
-      </w:pPr>
-      <w:bookmarkStart w:id="14" w:name="_Toc64843145"/>
-      <w:r>
-        <w:t>Component and Deployment Diagram</w:t>
-      </w:r>
-      <w:bookmarkEnd w:id="14"/>
-    </w:p>
-    <w:p>
-      <w:pPr>
-        <w:pStyle w:val="InfoBlue"/>
-      </w:pPr>
-      <w:r>
-        <w:t>[Create the component and deployment diagrams.]</w:t>
+        <w:numPr>
+          <w:ilvl w:val="0"/>
+          <w:numId w:val="33"/>
+        </w:numPr>
+      </w:pPr>
+      <w:r>
+        <w:t>User:</w:t>
+      </w:r>
+    </w:p>
+    <w:p>
+      <w:pPr>
+        <w:pStyle w:val="BodyText"/>
+        <w:ind w:left="2544"/>
+      </w:pPr>
+    </w:p>
+    <w:p>
+      <w:pPr>
+        <w:pStyle w:val="BodyText"/>
+        <w:numPr>
+          <w:ilvl w:val="0"/>
+          <w:numId w:val="32"/>
+        </w:numPr>
+      </w:pPr>
+      <w:r>
+        <w:t>UserID (Primary Key)</w:t>
+      </w:r>
+    </w:p>
+    <w:p>
+      <w:pPr>
+        <w:pStyle w:val="BodyText"/>
+        <w:numPr>
+          <w:ilvl w:val="0"/>
+          <w:numId w:val="32"/>
+        </w:numPr>
+      </w:pPr>
+      <w:r>
+        <w:t>Username</w:t>
+      </w:r>
+    </w:p>
+    <w:p>
+      <w:pPr>
+        <w:pStyle w:val="BodyText"/>
+        <w:numPr>
+          <w:ilvl w:val="0"/>
+          <w:numId w:val="32"/>
+        </w:numPr>
+      </w:pPr>
+      <w:r>
+        <w:t>Email</w:t>
+      </w:r>
+    </w:p>
+    <w:p>
+      <w:pPr>
+        <w:pStyle w:val="BodyText"/>
+        <w:numPr>
+          <w:ilvl w:val="0"/>
+          <w:numId w:val="32"/>
+        </w:numPr>
+      </w:pPr>
+      <w:r>
+        <w:t>Password (hashed and salted)</w:t>
+      </w:r>
+    </w:p>
+    <w:p>
+      <w:pPr>
+        <w:pStyle w:val="BodyText"/>
+        <w:numPr>
+          <w:ilvl w:val="0"/>
+          <w:numId w:val="32"/>
+        </w:numPr>
+      </w:pPr>
+      <w:r>
+        <w:t>Logged (indicating if the user is currently logged in)</w:t>
+      </w:r>
+    </w:p>
+    <w:p>
+      <w:pPr>
+        <w:pStyle w:val="BodyText"/>
+        <w:numPr>
+          <w:ilvl w:val="0"/>
+          <w:numId w:val="33"/>
+        </w:numPr>
+      </w:pPr>
+      <w:r>
+        <w:t>Post:</w:t>
+      </w:r>
+    </w:p>
+    <w:p>
+      <w:pPr>
+        <w:pStyle w:val="BodyText"/>
+        <w:ind w:left="2544"/>
+      </w:pPr>
+    </w:p>
+    <w:p>
+      <w:pPr>
+        <w:pStyle w:val="BodyText"/>
+        <w:numPr>
+          <w:ilvl w:val="0"/>
+          <w:numId w:val="34"/>
+        </w:numPr>
+      </w:pPr>
+      <w:proofErr w:type="spellStart"/>
+      <w:r>
+        <w:t>PostID</w:t>
+      </w:r>
+      <w:proofErr w:type="spellEnd"/>
+      <w:r>
+        <w:t xml:space="preserve"> (Primary Key)</w:t>
+      </w:r>
+    </w:p>
+    <w:p>
+      <w:pPr>
+        <w:pStyle w:val="BodyText"/>
+        <w:numPr>
+          <w:ilvl w:val="0"/>
+          <w:numId w:val="34"/>
+        </w:numPr>
+      </w:pPr>
+      <w:r>
+        <w:t xml:space="preserve">UserID (Foreign Key referencing </w:t>
+      </w:r>
+      <w:proofErr w:type="spellStart"/>
+      <w:r>
+        <w:t>User.UserID</w:t>
+      </w:r>
+      <w:proofErr w:type="spellEnd"/>
+      <w:r>
+        <w:t>)</w:t>
+      </w:r>
+    </w:p>
+    <w:p>
+      <w:pPr>
+        <w:pStyle w:val="BodyText"/>
+        <w:numPr>
+          <w:ilvl w:val="0"/>
+          <w:numId w:val="34"/>
+        </w:numPr>
+      </w:pPr>
+      <w:r>
+        <w:lastRenderedPageBreak/>
+        <w:t>Title</w:t>
+      </w:r>
+    </w:p>
+    <w:p>
+      <w:pPr>
+        <w:pStyle w:val="BodyText"/>
+        <w:numPr>
+          <w:ilvl w:val="0"/>
+          <w:numId w:val="34"/>
+        </w:numPr>
+      </w:pPr>
+      <w:r>
+        <w:t>Description</w:t>
+      </w:r>
+    </w:p>
+    <w:p>
+      <w:pPr>
+        <w:pStyle w:val="BodyText"/>
+        <w:numPr>
+          <w:ilvl w:val="0"/>
+          <w:numId w:val="34"/>
+        </w:numPr>
+      </w:pPr>
+      <w:proofErr w:type="spellStart"/>
+      <w:r>
+        <w:t>PostTimestamp</w:t>
+      </w:r>
+      <w:proofErr w:type="spellEnd"/>
+      <w:r>
+        <w:t xml:space="preserve"> (to track when the post was made)</w:t>
+      </w:r>
+    </w:p>
+    <w:p>
+      <w:pPr>
+        <w:pStyle w:val="BodyText"/>
+        <w:ind w:left="360"/>
+      </w:pPr>
+      <w:r>
+        <w:t>In a relational database, these tables can be linked together through a foreign key, which in this case would be the UserID in the Post table. This means that each post is associated with a user, and each user can have multiple posts. This establishes a one-to-many relationship from User to Post.</w:t>
+      </w:r>
+    </w:p>
+    <w:p>
+      <w:pPr>
+        <w:pStyle w:val="Heading1"/>
+      </w:pPr>
+      <w:bookmarkStart w:id="20" w:name="_Toc64843151"/>
+      <w:r>
+        <w:t>System Testing</w:t>
+      </w:r>
+      <w:bookmarkEnd w:id="20"/>
+    </w:p>
+    <w:p>
+      <w:r>
+        <w:t>For system testing methods we used unit testing. One of these tests for example is made by adding a fictional post with a type of post that isn’t found on the app so we return a exception with Post not Found.</w:t>
+      </w:r>
+    </w:p>
+    <w:p>
+      <w:pPr>
+        <w:pStyle w:val="Heading1"/>
+      </w:pPr>
+      <w:bookmarkStart w:id="21" w:name="_Toc64843152"/>
+      <w:r>
+        <w:t>Future Improvements</w:t>
+      </w:r>
+      <w:bookmarkEnd w:id="21"/>
+    </w:p>
+    <w:p>
+      <w:pPr>
+        <w:pStyle w:val="ListParagraph"/>
+        <w:numPr>
+          <w:ilvl w:val="0"/>
+          <w:numId w:val="35"/>
+        </w:numPr>
+      </w:pPr>
+      <w:r>
+        <w:t>Follow/Unfollow Mechanism: Not implemented , allowing users to follow others will add an extra layer of interaction. It could also provide a feed of followed user's posts, similar to many social media platforms.</w:t>
       </w:r>
     </w:p>
     <w:p/>
     <w:p>
       <w:pPr>
+        <w:pStyle w:val="ListParagraph"/>
+        <w:numPr>
+          <w:ilvl w:val="0"/>
+          <w:numId w:val="35"/>
+        </w:numPr>
+      </w:pPr>
+      <w:r>
+        <w:t>Enhanced Search: We mentioned that users can search for different posts. We could enhance this feature by introducing filters and sort options. For example, users could search for posts based on tags, date, popularity, or user.</w:t>
+      </w:r>
+    </w:p>
+    <w:p/>
+    <w:p>
+      <w:pPr>
+        <w:pStyle w:val="ListParagraph"/>
+        <w:numPr>
+          <w:ilvl w:val="0"/>
+          <w:numId w:val="35"/>
+        </w:numPr>
+      </w:pPr>
+      <w:r>
+        <w:t>Post Analytics: Providing users with analytics on their posts can be quite useful. For instance, the number of views, likes, shares, comments, etc. can all provide valuable feedback.</w:t>
+      </w:r>
+    </w:p>
+    <w:p/>
+    <w:p>
+      <w:pPr>
+        <w:pStyle w:val="ListParagraph"/>
+        <w:numPr>
+          <w:ilvl w:val="0"/>
+          <w:numId w:val="35"/>
+        </w:numPr>
+      </w:pPr>
+      <w:r>
+        <w:t>User Rankings or Badges: Implementing a ranking or badge system based on user activity or contributions. This can make the platform more engaging and foster a sense of community and competition.</w:t>
+      </w:r>
+    </w:p>
+    <w:p/>
+    <w:p>
+      <w:pPr>
+        <w:pStyle w:val="ListParagraph"/>
+        <w:numPr>
+          <w:ilvl w:val="0"/>
+          <w:numId w:val="35"/>
+        </w:numPr>
+      </w:pPr>
+      <w:r>
+        <w:t>Customizable User Profiles: Allowing users to customize their profiles further, such as changing layout, colors, or even adding a custom bio or links to other social media.</w:t>
+      </w:r>
+    </w:p>
+    <w:p/>
+    <w:p>
+      <w:pPr>
+        <w:pStyle w:val="ListParagraph"/>
+        <w:numPr>
+          <w:ilvl w:val="0"/>
+          <w:numId w:val="35"/>
+        </w:numPr>
+      </w:pPr>
+      <w:r>
+        <w:t>Content Sharing: If users are creating great content, we can make it easy for them to share this content on other platforms. Integrating with other social media platforms for easy content sharing could be beneficial.</w:t>
+      </w:r>
+    </w:p>
+    <w:p/>
+    <w:p>
+      <w:pPr>
+        <w:pStyle w:val="ListParagraph"/>
+        <w:numPr>
+          <w:ilvl w:val="0"/>
+          <w:numId w:val="35"/>
+        </w:numPr>
+      </w:pPr>
+      <w:r>
+        <w:t>Private Messaging: Allow users to send private messages to each other. This can encourage more user interaction and keep users engaged with the platform.</w:t>
+      </w:r>
+    </w:p>
+    <w:p/>
+    <w:p>
+      <w:pPr>
+        <w:pStyle w:val="ListParagraph"/>
+        <w:numPr>
+          <w:ilvl w:val="0"/>
+          <w:numId w:val="35"/>
+        </w:numPr>
+      </w:pPr>
+      <w:r>
+        <w:t>Moderation Tools: Depending on the size of our user base, adding more robust moderation tools could be necessary. This could include report systems for users to report inappropriate content, automatic filters for explicit content, or even a system for users to moderate content (like Reddit's upvote/downvote system).</w:t>
+      </w:r>
+    </w:p>
+    <w:p>
+      <w:pPr>
         <w:pStyle w:val="Heading1"/>
       </w:pPr>
-      <w:bookmarkStart w:id="15" w:name="_Toc64843146"/>
-      <w:r>
-        <w:t>Deliverable 3</w:t>
-      </w:r>
-      <w:bookmarkEnd w:id="15"/>
-    </w:p>
-    <w:p>
-      <w:pPr>
-        <w:pStyle w:val="Heading2"/>
-      </w:pPr>
-      <w:bookmarkStart w:id="16" w:name="_Toc64843147"/>
-      <w:r>
-        <w:t>Design Model</w:t>
-      </w:r>
-      <w:bookmarkEnd w:id="16"/>
-    </w:p>
-    <w:p>
-      <w:pPr>
-        <w:pStyle w:val="Heading3"/>
-      </w:pPr>
-      <w:bookmarkStart w:id="17" w:name="_Toc64843148"/>
-      <w:r>
-        <w:t xml:space="preserve">Dynamic </w:t>
-      </w:r>
-      <w:r>
-        <w:t>Behavior</w:t>
-      </w:r>
-      <w:bookmarkEnd w:id="17"/>
-    </w:p>
-    <w:p>
-      <w:pPr>
-        <w:pStyle w:val="InfoBlue"/>
-      </w:pPr>
-      <w:r>
-        <w:t>[Create the interaction diagrams (1 sequence, 1 communication diagrams) for 2 relevant scenarios]</w:t>
+      <w:bookmarkStart w:id="22" w:name="_Toc64843153"/>
+      <w:r>
+        <w:lastRenderedPageBreak/>
+        <w:t>Conclusion</w:t>
+      </w:r>
+      <w:bookmarkEnd w:id="22"/>
+    </w:p>
+    <w:p>
+      <w:pPr>
+        <w:spacing w:line="360" w:lineRule="auto"/>
+        <w:rPr>
+          <w:rFonts w:cs="Times New Roman"/>
+        </w:rPr>
+      </w:pPr>
+      <w:r>
+        <w:rPr>
+          <w:rFonts w:cs="Times New Roman"/>
+        </w:rPr>
+        <w:t>In this deliverable, we have created the interaction diagrams, UML class diagram, data model, and testing methods for the system. We have also identified some features that could be added to the system in the future to improve its functionality.</w:t>
       </w:r>
     </w:p>
     <w:p/>
     <w:p>
       <w:pPr>
-        <w:pStyle w:val="Heading3"/>
-      </w:pPr>
-      <w:bookmarkStart w:id="18" w:name="_Toc64843149"/>
-      <w:r>
-        <w:t>Class Diagram</w:t>
-      </w:r>
-      <w:bookmarkEnd w:id="18"/>
-    </w:p>
-    <w:p>
-      <w:pPr>
-        <w:pStyle w:val="InfoBlue"/>
-      </w:pPr>
-      <w:r>
-        <w:t xml:space="preserve">[Create the UML class diagram; apply </w:t>
+        <w:pStyle w:val="Heading1"/>
+      </w:pPr>
+      <w:bookmarkStart w:id="23" w:name="_Toc64843154"/>
+      <w:r>
+        <w:t>Bibliography</w:t>
+      </w:r>
+      <w:bookmarkEnd w:id="23"/>
+    </w:p>
+    <w:p>
+      <w:pPr>
+        <w:spacing w:line="360" w:lineRule="auto"/>
+        <w:rPr>
+          <w:rFonts w:cs="Times New Roman"/>
+        </w:rPr>
+      </w:pPr>
+      <w:r>
+        <w:rPr>
+          <w:rFonts w:cs="Times New Roman"/>
+        </w:rPr>
+        <w:t xml:space="preserve">Gamma, E., Helm, R., Johnson, R., &amp; </w:t>
       </w:r>
       <w:proofErr w:type="spellStart"/>
       <w:r>
-        <w:t>GoF</w:t>
+        <w:rPr>
+          <w:rFonts w:cs="Times New Roman"/>
+        </w:rPr>
+        <w:t>Vlissides</w:t>
       </w:r>
       <w:proofErr w:type="spellEnd"/>
       <w:r>
-        <w:t xml:space="preserve"> patterns and motivate your choice]</w:t>
+        <w:rPr>
+          <w:rFonts w:cs="Times New Roman"/>
+        </w:rPr>
+        <w:t>, J. (1994). Design Patterns: Elements of Reusable Object-Oriented Software. Addison-Wesley Professional.</w:t>
+      </w:r>
+    </w:p>
+    <w:p>
+      <w:pPr>
+        <w:spacing w:line="360" w:lineRule="auto"/>
+        <w:rPr>
+          <w:rFonts w:cs="Times New Roman"/>
+        </w:rPr>
+      </w:pPr>
+      <w:r>
+        <w:rPr>
+          <w:rFonts w:cs="Times New Roman"/>
+        </w:rPr>
+        <w:t>Fowler, M. (2003). UML Distilled: A Brief Guide to the Standard Object Modeling Language (3rd ed.). Addison-Wesley Professional.</w:t>
       </w:r>
     </w:p>
     <w:p/>
-    <w:p>
-      <w:pPr>
-        <w:pStyle w:val="Heading2"/>
-      </w:pPr>
-      <w:bookmarkStart w:id="19" w:name="_Toc64843150"/>
-      <w:r>
-        <w:t>Data Model</w:t>
-      </w:r>
-      <w:bookmarkEnd w:id="19"/>
-    </w:p>
-    <w:p>
-      <w:pPr>
-        <w:pStyle w:val="InfoBlue"/>
-      </w:pPr>
-      <w:r>
-        <w:t>[Create the data model for the system.]</w:t>
-      </w:r>
-    </w:p>
-    <w:p>
-      <w:pPr>
-        <w:pStyle w:val="BodyText"/>
-      </w:pPr>
-    </w:p>
-    <w:p>
-      <w:pPr>
-        <w:pStyle w:val="Heading1"/>
-      </w:pPr>
-      <w:bookmarkStart w:id="20" w:name="_Toc64843151"/>
-      <w:r>
-        <w:t>System Testing</w:t>
-      </w:r>
-      <w:bookmarkEnd w:id="20"/>
-    </w:p>
-    <w:p>
-      <w:pPr>
-        <w:pStyle w:val="InfoBlue"/>
-      </w:pPr>
-      <w:r>
-        <w:t>[</w:t>
-      </w:r>
-      <w:r>
-        <w:t>Describe the testing methides and some test cases</w:t>
-      </w:r>
-      <w:r>
-        <w:t>.]</w:t>
-      </w:r>
-    </w:p>
-    <w:p/>
-    <w:p>
-      <w:pPr>
-        <w:pStyle w:val="Heading1"/>
-      </w:pPr>
-      <w:bookmarkStart w:id="21" w:name="_Toc64843152"/>
-      <w:r>
-        <w:t>Future Improvements</w:t>
-      </w:r>
-      <w:bookmarkEnd w:id="21"/>
-    </w:p>
-    <w:p>
-      <w:pPr>
-        <w:pStyle w:val="InfoBlue"/>
-      </w:pPr>
-      <w:r>
-        <w:t>[</w:t>
-      </w:r>
-      <w:r>
-        <w:t>Present some features that apply to the application scope.</w:t>
-      </w:r>
-      <w:r>
-        <w:t>]</w:t>
-      </w:r>
-    </w:p>
-    <w:p/>
-    <w:p>
-      <w:pPr>
-        <w:pStyle w:val="Heading1"/>
-      </w:pPr>
-      <w:bookmarkStart w:id="22" w:name="_Toc64843153"/>
-      <w:r>
-        <w:t>Conclusion</w:t>
-      </w:r>
-      <w:bookmarkEnd w:id="22"/>
-    </w:p>
-    <w:p/>
-    <w:p>
-      <w:pPr>
-        <w:pStyle w:val="Heading1"/>
-      </w:pPr>
-      <w:bookmarkStart w:id="23" w:name="_Toc64843154"/>
-      <w:r>
-        <w:lastRenderedPageBreak/>
-        <w:t>Bibliography</w:t>
-      </w:r>
-      <w:bookmarkEnd w:id="23"/>
-    </w:p>
     <w:p/>
     <w:sectPr>
-      <w:headerReference w:type="default" r:id="rId13"/>
-      <w:footerReference w:type="even" r:id="rId14"/>
-      <w:footerReference w:type="first" r:id="rId15"/>
+      <w:headerReference w:type="default" r:id="rId19"/>
+      <w:footerReference w:type="even" r:id="rId20"/>
+      <w:footerReference w:type="first" r:id="rId21"/>
       <w:pgSz w:w="11900" w:h="16840"/>
       <w:pgMar w:top="1440" w:right="1440" w:bottom="1440" w:left="1440" w:header="708" w:footer="708" w:gutter="0"/>
       <w:cols w:space="708"/>
@@ -5598,6 +6802,11 @@
         <w:docPartUnique/>
       </w:docPartObj>
     </w:sdtPr>
+    <w:sdtEndPr>
+      <w:rPr>
+        <w:rStyle w:val="PageNumber"/>
+      </w:rPr>
+    </w:sdtEndPr>
     <w:sdtContent>
       <w:p>
         <w:pPr>
@@ -5792,6 +7001,95 @@
     </w:lvl>
   </w:abstractNum>
   <w:abstractNum w:abstractNumId="1" w15:restartNumberingAfterBreak="0">
+    <w:nsid w:val="04362A2B"/>
+    <w:multiLevelType w:val="hybridMultilevel"/>
+    <w:tmpl w:val="35D6C6B2"/>
+    <w:lvl w:ilvl="0" w:tplc="0409000F">
+      <w:start w:val="1"/>
+      <w:numFmt w:val="decimal"/>
+      <w:lvlText w:val="%1."/>
+      <w:lvlJc w:val="left"/>
+      <w:pPr>
+        <w:ind w:left="720" w:hanging="360"/>
+      </w:pPr>
+      <w:rPr>
+        <w:rFonts w:hint="default"/>
+      </w:rPr>
+    </w:lvl>
+    <w:lvl w:ilvl="1" w:tplc="04090019" w:tentative="1">
+      <w:start w:val="1"/>
+      <w:numFmt w:val="lowerLetter"/>
+      <w:lvlText w:val="%2."/>
+      <w:lvlJc w:val="left"/>
+      <w:pPr>
+        <w:ind w:left="1440" w:hanging="360"/>
+      </w:pPr>
+    </w:lvl>
+    <w:lvl w:ilvl="2" w:tplc="0409001B" w:tentative="1">
+      <w:start w:val="1"/>
+      <w:numFmt w:val="lowerRoman"/>
+      <w:lvlText w:val="%3."/>
+      <w:lvlJc w:val="right"/>
+      <w:pPr>
+        <w:ind w:left="2160" w:hanging="180"/>
+      </w:pPr>
+    </w:lvl>
+    <w:lvl w:ilvl="3" w:tplc="0409000F" w:tentative="1">
+      <w:start w:val="1"/>
+      <w:numFmt w:val="decimal"/>
+      <w:lvlText w:val="%4."/>
+      <w:lvlJc w:val="left"/>
+      <w:pPr>
+        <w:ind w:left="2880" w:hanging="360"/>
+      </w:pPr>
+    </w:lvl>
+    <w:lvl w:ilvl="4" w:tplc="04090019" w:tentative="1">
+      <w:start w:val="1"/>
+      <w:numFmt w:val="lowerLetter"/>
+      <w:lvlText w:val="%5."/>
+      <w:lvlJc w:val="left"/>
+      <w:pPr>
+        <w:ind w:left="3600" w:hanging="360"/>
+      </w:pPr>
+    </w:lvl>
+    <w:lvl w:ilvl="5" w:tplc="0409001B" w:tentative="1">
+      <w:start w:val="1"/>
+      <w:numFmt w:val="lowerRoman"/>
+      <w:lvlText w:val="%6."/>
+      <w:lvlJc w:val="right"/>
+      <w:pPr>
+        <w:ind w:left="4320" w:hanging="180"/>
+      </w:pPr>
+    </w:lvl>
+    <w:lvl w:ilvl="6" w:tplc="0409000F" w:tentative="1">
+      <w:start w:val="1"/>
+      <w:numFmt w:val="decimal"/>
+      <w:lvlText w:val="%7."/>
+      <w:lvlJc w:val="left"/>
+      <w:pPr>
+        <w:ind w:left="5040" w:hanging="360"/>
+      </w:pPr>
+    </w:lvl>
+    <w:lvl w:ilvl="7" w:tplc="04090019" w:tentative="1">
+      <w:start w:val="1"/>
+      <w:numFmt w:val="lowerLetter"/>
+      <w:lvlText w:val="%8."/>
+      <w:lvlJc w:val="left"/>
+      <w:pPr>
+        <w:ind w:left="5760" w:hanging="360"/>
+      </w:pPr>
+    </w:lvl>
+    <w:lvl w:ilvl="8" w:tplc="0409001B" w:tentative="1">
+      <w:start w:val="1"/>
+      <w:numFmt w:val="lowerRoman"/>
+      <w:lvlText w:val="%9."/>
+      <w:lvlJc w:val="right"/>
+      <w:pPr>
+        <w:ind w:left="6480" w:hanging="180"/>
+      </w:pPr>
+    </w:lvl>
+  </w:abstractNum>
+  <w:abstractNum w:abstractNumId="2" w15:restartNumberingAfterBreak="0">
     <w:nsid w:val="049A3E84"/>
     <w:multiLevelType w:val="hybridMultilevel"/>
     <w:tmpl w:val="1E7CC2E0"/>
@@ -5880,7 +7178,7 @@
       </w:pPr>
     </w:lvl>
   </w:abstractNum>
-  <w:abstractNum w:abstractNumId="2" w15:restartNumberingAfterBreak="0">
+  <w:abstractNum w:abstractNumId="3" w15:restartNumberingAfterBreak="0">
     <w:nsid w:val="07451B45"/>
     <w:multiLevelType w:val="hybridMultilevel"/>
     <w:tmpl w:val="DB20D62C"/>
@@ -5966,7 +7264,470 @@
       </w:pPr>
     </w:lvl>
   </w:abstractNum>
-  <w:abstractNum w:abstractNumId="3" w15:restartNumberingAfterBreak="0">
+  <w:abstractNum w:abstractNumId="4" w15:restartNumberingAfterBreak="0">
+    <w:nsid w:val="07E45B65"/>
+    <w:multiLevelType w:val="hybridMultilevel"/>
+    <w:tmpl w:val="0760419E"/>
+    <w:lvl w:ilvl="0" w:tplc="0409000F">
+      <w:start w:val="1"/>
+      <w:numFmt w:val="decimal"/>
+      <w:lvlText w:val="%1."/>
+      <w:lvlJc w:val="left"/>
+      <w:pPr>
+        <w:ind w:left="720" w:hanging="360"/>
+      </w:pPr>
+    </w:lvl>
+    <w:lvl w:ilvl="1" w:tplc="04090019" w:tentative="1">
+      <w:start w:val="1"/>
+      <w:numFmt w:val="lowerLetter"/>
+      <w:lvlText w:val="%2."/>
+      <w:lvlJc w:val="left"/>
+      <w:pPr>
+        <w:ind w:left="1440" w:hanging="360"/>
+      </w:pPr>
+    </w:lvl>
+    <w:lvl w:ilvl="2" w:tplc="0409001B" w:tentative="1">
+      <w:start w:val="1"/>
+      <w:numFmt w:val="lowerRoman"/>
+      <w:lvlText w:val="%3."/>
+      <w:lvlJc w:val="right"/>
+      <w:pPr>
+        <w:ind w:left="2160" w:hanging="180"/>
+      </w:pPr>
+    </w:lvl>
+    <w:lvl w:ilvl="3" w:tplc="0409000F" w:tentative="1">
+      <w:start w:val="1"/>
+      <w:numFmt w:val="decimal"/>
+      <w:lvlText w:val="%4."/>
+      <w:lvlJc w:val="left"/>
+      <w:pPr>
+        <w:ind w:left="2880" w:hanging="360"/>
+      </w:pPr>
+    </w:lvl>
+    <w:lvl w:ilvl="4" w:tplc="04090019" w:tentative="1">
+      <w:start w:val="1"/>
+      <w:numFmt w:val="lowerLetter"/>
+      <w:lvlText w:val="%5."/>
+      <w:lvlJc w:val="left"/>
+      <w:pPr>
+        <w:ind w:left="3600" w:hanging="360"/>
+      </w:pPr>
+    </w:lvl>
+    <w:lvl w:ilvl="5" w:tplc="0409001B" w:tentative="1">
+      <w:start w:val="1"/>
+      <w:numFmt w:val="lowerRoman"/>
+      <w:lvlText w:val="%6."/>
+      <w:lvlJc w:val="right"/>
+      <w:pPr>
+        <w:ind w:left="4320" w:hanging="180"/>
+      </w:pPr>
+    </w:lvl>
+    <w:lvl w:ilvl="6" w:tplc="0409000F" w:tentative="1">
+      <w:start w:val="1"/>
+      <w:numFmt w:val="decimal"/>
+      <w:lvlText w:val="%7."/>
+      <w:lvlJc w:val="left"/>
+      <w:pPr>
+        <w:ind w:left="5040" w:hanging="360"/>
+      </w:pPr>
+    </w:lvl>
+    <w:lvl w:ilvl="7" w:tplc="04090019" w:tentative="1">
+      <w:start w:val="1"/>
+      <w:numFmt w:val="lowerLetter"/>
+      <w:lvlText w:val="%8."/>
+      <w:lvlJc w:val="left"/>
+      <w:pPr>
+        <w:ind w:left="5760" w:hanging="360"/>
+      </w:pPr>
+    </w:lvl>
+    <w:lvl w:ilvl="8" w:tplc="0409001B" w:tentative="1">
+      <w:start w:val="1"/>
+      <w:numFmt w:val="lowerRoman"/>
+      <w:lvlText w:val="%9."/>
+      <w:lvlJc w:val="right"/>
+      <w:pPr>
+        <w:ind w:left="6480" w:hanging="180"/>
+      </w:pPr>
+    </w:lvl>
+  </w:abstractNum>
+  <w:abstractNum w:abstractNumId="5" w15:restartNumberingAfterBreak="0">
+    <w:nsid w:val="0BF30A07"/>
+    <w:multiLevelType w:val="hybridMultilevel"/>
+    <w:tmpl w:val="9564B43E"/>
+    <w:lvl w:ilvl="0" w:tplc="0409000F">
+      <w:start w:val="1"/>
+      <w:numFmt w:val="decimal"/>
+      <w:lvlText w:val="%1."/>
+      <w:lvlJc w:val="left"/>
+      <w:pPr>
+        <w:ind w:left="720" w:hanging="360"/>
+      </w:pPr>
+      <w:rPr>
+        <w:rFonts w:hint="default"/>
+      </w:rPr>
+    </w:lvl>
+    <w:lvl w:ilvl="1" w:tplc="04090019" w:tentative="1">
+      <w:start w:val="1"/>
+      <w:numFmt w:val="lowerLetter"/>
+      <w:lvlText w:val="%2."/>
+      <w:lvlJc w:val="left"/>
+      <w:pPr>
+        <w:ind w:left="1440" w:hanging="360"/>
+      </w:pPr>
+    </w:lvl>
+    <w:lvl w:ilvl="2" w:tplc="0409001B" w:tentative="1">
+      <w:start w:val="1"/>
+      <w:numFmt w:val="lowerRoman"/>
+      <w:lvlText w:val="%3."/>
+      <w:lvlJc w:val="right"/>
+      <w:pPr>
+        <w:ind w:left="2160" w:hanging="180"/>
+      </w:pPr>
+    </w:lvl>
+    <w:lvl w:ilvl="3" w:tplc="0409000F" w:tentative="1">
+      <w:start w:val="1"/>
+      <w:numFmt w:val="decimal"/>
+      <w:lvlText w:val="%4."/>
+      <w:lvlJc w:val="left"/>
+      <w:pPr>
+        <w:ind w:left="2880" w:hanging="360"/>
+      </w:pPr>
+    </w:lvl>
+    <w:lvl w:ilvl="4" w:tplc="04090019" w:tentative="1">
+      <w:start w:val="1"/>
+      <w:numFmt w:val="lowerLetter"/>
+      <w:lvlText w:val="%5."/>
+      <w:lvlJc w:val="left"/>
+      <w:pPr>
+        <w:ind w:left="3600" w:hanging="360"/>
+      </w:pPr>
+    </w:lvl>
+    <w:lvl w:ilvl="5" w:tplc="0409001B" w:tentative="1">
+      <w:start w:val="1"/>
+      <w:numFmt w:val="lowerRoman"/>
+      <w:lvlText w:val="%6."/>
+      <w:lvlJc w:val="right"/>
+      <w:pPr>
+        <w:ind w:left="4320" w:hanging="180"/>
+      </w:pPr>
+    </w:lvl>
+    <w:lvl w:ilvl="6" w:tplc="0409000F" w:tentative="1">
+      <w:start w:val="1"/>
+      <w:numFmt w:val="decimal"/>
+      <w:lvlText w:val="%7."/>
+      <w:lvlJc w:val="left"/>
+      <w:pPr>
+        <w:ind w:left="5040" w:hanging="360"/>
+      </w:pPr>
+    </w:lvl>
+    <w:lvl w:ilvl="7" w:tplc="04090019" w:tentative="1">
+      <w:start w:val="1"/>
+      <w:numFmt w:val="lowerLetter"/>
+      <w:lvlText w:val="%8."/>
+      <w:lvlJc w:val="left"/>
+      <w:pPr>
+        <w:ind w:left="5760" w:hanging="360"/>
+      </w:pPr>
+    </w:lvl>
+    <w:lvl w:ilvl="8" w:tplc="0409001B" w:tentative="1">
+      <w:start w:val="1"/>
+      <w:numFmt w:val="lowerRoman"/>
+      <w:lvlText w:val="%9."/>
+      <w:lvlJc w:val="right"/>
+      <w:pPr>
+        <w:ind w:left="6480" w:hanging="180"/>
+      </w:pPr>
+    </w:lvl>
+  </w:abstractNum>
+  <w:abstractNum w:abstractNumId="6" w15:restartNumberingAfterBreak="0">
+    <w:nsid w:val="0C1948D5"/>
+    <w:multiLevelType w:val="hybridMultilevel"/>
+    <w:tmpl w:val="51801080"/>
+    <w:lvl w:ilvl="0" w:tplc="FFFFFFFF">
+      <w:start w:val="1"/>
+      <w:numFmt w:val="decimal"/>
+      <w:lvlText w:val="%1."/>
+      <w:lvlJc w:val="left"/>
+      <w:pPr>
+        <w:ind w:left="720" w:hanging="360"/>
+      </w:pPr>
+      <w:rPr>
+        <w:rFonts w:hint="default"/>
+      </w:rPr>
+    </w:lvl>
+    <w:lvl w:ilvl="1" w:tplc="FFFFFFFF" w:tentative="1">
+      <w:start w:val="1"/>
+      <w:numFmt w:val="lowerLetter"/>
+      <w:lvlText w:val="%2."/>
+      <w:lvlJc w:val="left"/>
+      <w:pPr>
+        <w:ind w:left="1440" w:hanging="360"/>
+      </w:pPr>
+    </w:lvl>
+    <w:lvl w:ilvl="2" w:tplc="FFFFFFFF" w:tentative="1">
+      <w:start w:val="1"/>
+      <w:numFmt w:val="lowerRoman"/>
+      <w:lvlText w:val="%3."/>
+      <w:lvlJc w:val="right"/>
+      <w:pPr>
+        <w:ind w:left="2160" w:hanging="180"/>
+      </w:pPr>
+    </w:lvl>
+    <w:lvl w:ilvl="3" w:tplc="FFFFFFFF" w:tentative="1">
+      <w:start w:val="1"/>
+      <w:numFmt w:val="decimal"/>
+      <w:lvlText w:val="%4."/>
+      <w:lvlJc w:val="left"/>
+      <w:pPr>
+        <w:ind w:left="2880" w:hanging="360"/>
+      </w:pPr>
+    </w:lvl>
+    <w:lvl w:ilvl="4" w:tplc="FFFFFFFF" w:tentative="1">
+      <w:start w:val="1"/>
+      <w:numFmt w:val="lowerLetter"/>
+      <w:lvlText w:val="%5."/>
+      <w:lvlJc w:val="left"/>
+      <w:pPr>
+        <w:ind w:left="3600" w:hanging="360"/>
+      </w:pPr>
+    </w:lvl>
+    <w:lvl w:ilvl="5" w:tplc="FFFFFFFF" w:tentative="1">
+      <w:start w:val="1"/>
+      <w:numFmt w:val="lowerRoman"/>
+      <w:lvlText w:val="%6."/>
+      <w:lvlJc w:val="right"/>
+      <w:pPr>
+        <w:ind w:left="4320" w:hanging="180"/>
+      </w:pPr>
+    </w:lvl>
+    <w:lvl w:ilvl="6" w:tplc="FFFFFFFF" w:tentative="1">
+      <w:start w:val="1"/>
+      <w:numFmt w:val="decimal"/>
+      <w:lvlText w:val="%7."/>
+      <w:lvlJc w:val="left"/>
+      <w:pPr>
+        <w:ind w:left="5040" w:hanging="360"/>
+      </w:pPr>
+    </w:lvl>
+    <w:lvl w:ilvl="7" w:tplc="FFFFFFFF" w:tentative="1">
+      <w:start w:val="1"/>
+      <w:numFmt w:val="lowerLetter"/>
+      <w:lvlText w:val="%8."/>
+      <w:lvlJc w:val="left"/>
+      <w:pPr>
+        <w:ind w:left="5760" w:hanging="360"/>
+      </w:pPr>
+    </w:lvl>
+    <w:lvl w:ilvl="8" w:tplc="FFFFFFFF" w:tentative="1">
+      <w:start w:val="1"/>
+      <w:numFmt w:val="lowerRoman"/>
+      <w:lvlText w:val="%9."/>
+      <w:lvlJc w:val="right"/>
+      <w:pPr>
+        <w:ind w:left="6480" w:hanging="180"/>
+      </w:pPr>
+    </w:lvl>
+  </w:abstractNum>
+  <w:abstractNum w:abstractNumId="7" w15:restartNumberingAfterBreak="0">
+    <w:nsid w:val="0CC62CAF"/>
+    <w:multiLevelType w:val="hybridMultilevel"/>
+    <w:tmpl w:val="E73A220E"/>
+    <w:lvl w:ilvl="0" w:tplc="04090001">
+      <w:start w:val="1"/>
+      <w:numFmt w:val="bullet"/>
+      <w:lvlText w:val=""/>
+      <w:lvlJc w:val="left"/>
+      <w:pPr>
+        <w:ind w:left="720" w:hanging="360"/>
+      </w:pPr>
+      <w:rPr>
+        <w:rFonts w:ascii="Symbol" w:hAnsi="Symbol" w:hint="default"/>
+      </w:rPr>
+    </w:lvl>
+    <w:lvl w:ilvl="1" w:tplc="04090003" w:tentative="1">
+      <w:start w:val="1"/>
+      <w:numFmt w:val="bullet"/>
+      <w:lvlText w:val="o"/>
+      <w:lvlJc w:val="left"/>
+      <w:pPr>
+        <w:ind w:left="1440" w:hanging="360"/>
+      </w:pPr>
+      <w:rPr>
+        <w:rFonts w:ascii="Courier New" w:hAnsi="Courier New" w:cs="Courier New" w:hint="default"/>
+      </w:rPr>
+    </w:lvl>
+    <w:lvl w:ilvl="2" w:tplc="04090005" w:tentative="1">
+      <w:start w:val="1"/>
+      <w:numFmt w:val="bullet"/>
+      <w:lvlText w:val=""/>
+      <w:lvlJc w:val="left"/>
+      <w:pPr>
+        <w:ind w:left="2160" w:hanging="360"/>
+      </w:pPr>
+      <w:rPr>
+        <w:rFonts w:ascii="Wingdings" w:hAnsi="Wingdings" w:hint="default"/>
+      </w:rPr>
+    </w:lvl>
+    <w:lvl w:ilvl="3" w:tplc="04090001" w:tentative="1">
+      <w:start w:val="1"/>
+      <w:numFmt w:val="bullet"/>
+      <w:lvlText w:val=""/>
+      <w:lvlJc w:val="left"/>
+      <w:pPr>
+        <w:ind w:left="2880" w:hanging="360"/>
+      </w:pPr>
+      <w:rPr>
+        <w:rFonts w:ascii="Symbol" w:hAnsi="Symbol" w:hint="default"/>
+      </w:rPr>
+    </w:lvl>
+    <w:lvl w:ilvl="4" w:tplc="04090003" w:tentative="1">
+      <w:start w:val="1"/>
+      <w:numFmt w:val="bullet"/>
+      <w:lvlText w:val="o"/>
+      <w:lvlJc w:val="left"/>
+      <w:pPr>
+        <w:ind w:left="3600" w:hanging="360"/>
+      </w:pPr>
+      <w:rPr>
+        <w:rFonts w:ascii="Courier New" w:hAnsi="Courier New" w:cs="Courier New" w:hint="default"/>
+      </w:rPr>
+    </w:lvl>
+    <w:lvl w:ilvl="5" w:tplc="04090005" w:tentative="1">
+      <w:start w:val="1"/>
+      <w:numFmt w:val="bullet"/>
+      <w:lvlText w:val=""/>
+      <w:lvlJc w:val="left"/>
+      <w:pPr>
+        <w:ind w:left="4320" w:hanging="360"/>
+      </w:pPr>
+      <w:rPr>
+        <w:rFonts w:ascii="Wingdings" w:hAnsi="Wingdings" w:hint="default"/>
+      </w:rPr>
+    </w:lvl>
+    <w:lvl w:ilvl="6" w:tplc="04090001" w:tentative="1">
+      <w:start w:val="1"/>
+      <w:numFmt w:val="bullet"/>
+      <w:lvlText w:val=""/>
+      <w:lvlJc w:val="left"/>
+      <w:pPr>
+        <w:ind w:left="5040" w:hanging="360"/>
+      </w:pPr>
+      <w:rPr>
+        <w:rFonts w:ascii="Symbol" w:hAnsi="Symbol" w:hint="default"/>
+      </w:rPr>
+    </w:lvl>
+    <w:lvl w:ilvl="7" w:tplc="04090003" w:tentative="1">
+      <w:start w:val="1"/>
+      <w:numFmt w:val="bullet"/>
+      <w:lvlText w:val="o"/>
+      <w:lvlJc w:val="left"/>
+      <w:pPr>
+        <w:ind w:left="5760" w:hanging="360"/>
+      </w:pPr>
+      <w:rPr>
+        <w:rFonts w:ascii="Courier New" w:hAnsi="Courier New" w:cs="Courier New" w:hint="default"/>
+      </w:rPr>
+    </w:lvl>
+    <w:lvl w:ilvl="8" w:tplc="04090005" w:tentative="1">
+      <w:start w:val="1"/>
+      <w:numFmt w:val="bullet"/>
+      <w:lvlText w:val=""/>
+      <w:lvlJc w:val="left"/>
+      <w:pPr>
+        <w:ind w:left="6480" w:hanging="360"/>
+      </w:pPr>
+      <w:rPr>
+        <w:rFonts w:ascii="Wingdings" w:hAnsi="Wingdings" w:hint="default"/>
+      </w:rPr>
+    </w:lvl>
+  </w:abstractNum>
+  <w:abstractNum w:abstractNumId="8" w15:restartNumberingAfterBreak="0">
+    <w:nsid w:val="115B72AF"/>
+    <w:multiLevelType w:val="hybridMultilevel"/>
+    <w:tmpl w:val="CAEEB85A"/>
+    <w:lvl w:ilvl="0" w:tplc="0409000F">
+      <w:start w:val="1"/>
+      <w:numFmt w:val="decimal"/>
+      <w:lvlText w:val="%1."/>
+      <w:lvlJc w:val="left"/>
+      <w:pPr>
+        <w:ind w:left="2544" w:hanging="360"/>
+      </w:pPr>
+    </w:lvl>
+    <w:lvl w:ilvl="1" w:tplc="04090019" w:tentative="1">
+      <w:start w:val="1"/>
+      <w:numFmt w:val="lowerLetter"/>
+      <w:lvlText w:val="%2."/>
+      <w:lvlJc w:val="left"/>
+      <w:pPr>
+        <w:ind w:left="3264" w:hanging="360"/>
+      </w:pPr>
+    </w:lvl>
+    <w:lvl w:ilvl="2" w:tplc="0409001B" w:tentative="1">
+      <w:start w:val="1"/>
+      <w:numFmt w:val="lowerRoman"/>
+      <w:lvlText w:val="%3."/>
+      <w:lvlJc w:val="right"/>
+      <w:pPr>
+        <w:ind w:left="3984" w:hanging="180"/>
+      </w:pPr>
+    </w:lvl>
+    <w:lvl w:ilvl="3" w:tplc="0409000F" w:tentative="1">
+      <w:start w:val="1"/>
+      <w:numFmt w:val="decimal"/>
+      <w:lvlText w:val="%4."/>
+      <w:lvlJc w:val="left"/>
+      <w:pPr>
+        <w:ind w:left="4704" w:hanging="360"/>
+      </w:pPr>
+    </w:lvl>
+    <w:lvl w:ilvl="4" w:tplc="04090019" w:tentative="1">
+      <w:start w:val="1"/>
+      <w:numFmt w:val="lowerLetter"/>
+      <w:lvlText w:val="%5."/>
+      <w:lvlJc w:val="left"/>
+      <w:pPr>
+        <w:ind w:left="5424" w:hanging="360"/>
+      </w:pPr>
+    </w:lvl>
+    <w:lvl w:ilvl="5" w:tplc="0409001B" w:tentative="1">
+      <w:start w:val="1"/>
+      <w:numFmt w:val="lowerRoman"/>
+      <w:lvlText w:val="%6."/>
+      <w:lvlJc w:val="right"/>
+      <w:pPr>
+        <w:ind w:left="6144" w:hanging="180"/>
+      </w:pPr>
+    </w:lvl>
+    <w:lvl w:ilvl="6" w:tplc="0409000F" w:tentative="1">
+      <w:start w:val="1"/>
+      <w:numFmt w:val="decimal"/>
+      <w:lvlText w:val="%7."/>
+      <w:lvlJc w:val="left"/>
+      <w:pPr>
+        <w:ind w:left="6864" w:hanging="360"/>
+      </w:pPr>
+    </w:lvl>
+    <w:lvl w:ilvl="7" w:tplc="04090019" w:tentative="1">
+      <w:start w:val="1"/>
+      <w:numFmt w:val="lowerLetter"/>
+      <w:lvlText w:val="%8."/>
+      <w:lvlJc w:val="left"/>
+      <w:pPr>
+        <w:ind w:left="7584" w:hanging="360"/>
+      </w:pPr>
+    </w:lvl>
+    <w:lvl w:ilvl="8" w:tplc="0409001B" w:tentative="1">
+      <w:start w:val="1"/>
+      <w:numFmt w:val="lowerRoman"/>
+      <w:lvlText w:val="%9."/>
+      <w:lvlJc w:val="right"/>
+      <w:pPr>
+        <w:ind w:left="8304" w:hanging="180"/>
+      </w:pPr>
+    </w:lvl>
+  </w:abstractNum>
+  <w:abstractNum w:abstractNumId="9" w15:restartNumberingAfterBreak="0">
     <w:nsid w:val="146D558E"/>
     <w:multiLevelType w:val="hybridMultilevel"/>
     <w:tmpl w:val="01DE16B2"/>
@@ -6052,7 +7813,120 @@
       </w:pPr>
     </w:lvl>
   </w:abstractNum>
-  <w:abstractNum w:abstractNumId="4" w15:restartNumberingAfterBreak="0">
+  <w:abstractNum w:abstractNumId="10" w15:restartNumberingAfterBreak="0">
+    <w:nsid w:val="14761B34"/>
+    <w:multiLevelType w:val="hybridMultilevel"/>
+    <w:tmpl w:val="82CC66CC"/>
+    <w:lvl w:ilvl="0" w:tplc="04090001">
+      <w:start w:val="1"/>
+      <w:numFmt w:val="bullet"/>
+      <w:lvlText w:val=""/>
+      <w:lvlJc w:val="left"/>
+      <w:pPr>
+        <w:ind w:left="720" w:hanging="360"/>
+      </w:pPr>
+      <w:rPr>
+        <w:rFonts w:ascii="Symbol" w:hAnsi="Symbol" w:hint="default"/>
+      </w:rPr>
+    </w:lvl>
+    <w:lvl w:ilvl="1" w:tplc="04090003" w:tentative="1">
+      <w:start w:val="1"/>
+      <w:numFmt w:val="bullet"/>
+      <w:lvlText w:val="o"/>
+      <w:lvlJc w:val="left"/>
+      <w:pPr>
+        <w:ind w:left="1440" w:hanging="360"/>
+      </w:pPr>
+      <w:rPr>
+        <w:rFonts w:ascii="Courier New" w:hAnsi="Courier New" w:cs="Courier New" w:hint="default"/>
+      </w:rPr>
+    </w:lvl>
+    <w:lvl w:ilvl="2" w:tplc="04090005" w:tentative="1">
+      <w:start w:val="1"/>
+      <w:numFmt w:val="bullet"/>
+      <w:lvlText w:val=""/>
+      <w:lvlJc w:val="left"/>
+      <w:pPr>
+        <w:ind w:left="2160" w:hanging="360"/>
+      </w:pPr>
+      <w:rPr>
+        <w:rFonts w:ascii="Wingdings" w:hAnsi="Wingdings" w:hint="default"/>
+      </w:rPr>
+    </w:lvl>
+    <w:lvl w:ilvl="3" w:tplc="04090001" w:tentative="1">
+      <w:start w:val="1"/>
+      <w:numFmt w:val="bullet"/>
+      <w:lvlText w:val=""/>
+      <w:lvlJc w:val="left"/>
+      <w:pPr>
+        <w:ind w:left="2880" w:hanging="360"/>
+      </w:pPr>
+      <w:rPr>
+        <w:rFonts w:ascii="Symbol" w:hAnsi="Symbol" w:hint="default"/>
+      </w:rPr>
+    </w:lvl>
+    <w:lvl w:ilvl="4" w:tplc="04090003">
+      <w:start w:val="1"/>
+      <w:numFmt w:val="bullet"/>
+      <w:lvlText w:val="o"/>
+      <w:lvlJc w:val="left"/>
+      <w:pPr>
+        <w:ind w:left="3600" w:hanging="360"/>
+      </w:pPr>
+      <w:rPr>
+        <w:rFonts w:ascii="Courier New" w:hAnsi="Courier New" w:cs="Courier New" w:hint="default"/>
+      </w:rPr>
+    </w:lvl>
+    <w:lvl w:ilvl="5" w:tplc="04090005" w:tentative="1">
+      <w:start w:val="1"/>
+      <w:numFmt w:val="bullet"/>
+      <w:lvlText w:val=""/>
+      <w:lvlJc w:val="left"/>
+      <w:pPr>
+        <w:ind w:left="4320" w:hanging="360"/>
+      </w:pPr>
+      <w:rPr>
+        <w:rFonts w:ascii="Wingdings" w:hAnsi="Wingdings" w:hint="default"/>
+      </w:rPr>
+    </w:lvl>
+    <w:lvl w:ilvl="6" w:tplc="04090001" w:tentative="1">
+      <w:start w:val="1"/>
+      <w:numFmt w:val="bullet"/>
+      <w:lvlText w:val=""/>
+      <w:lvlJc w:val="left"/>
+      <w:pPr>
+        <w:ind w:left="5040" w:hanging="360"/>
+      </w:pPr>
+      <w:rPr>
+        <w:rFonts w:ascii="Symbol" w:hAnsi="Symbol" w:hint="default"/>
+      </w:rPr>
+    </w:lvl>
+    <w:lvl w:ilvl="7" w:tplc="04090003" w:tentative="1">
+      <w:start w:val="1"/>
+      <w:numFmt w:val="bullet"/>
+      <w:lvlText w:val="o"/>
+      <w:lvlJc w:val="left"/>
+      <w:pPr>
+        <w:ind w:left="5760" w:hanging="360"/>
+      </w:pPr>
+      <w:rPr>
+        <w:rFonts w:ascii="Courier New" w:hAnsi="Courier New" w:cs="Courier New" w:hint="default"/>
+      </w:rPr>
+    </w:lvl>
+    <w:lvl w:ilvl="8" w:tplc="04090005" w:tentative="1">
+      <w:start w:val="1"/>
+      <w:numFmt w:val="bullet"/>
+      <w:lvlText w:val=""/>
+      <w:lvlJc w:val="left"/>
+      <w:pPr>
+        <w:ind w:left="6480" w:hanging="360"/>
+      </w:pPr>
+      <w:rPr>
+        <w:rFonts w:ascii="Wingdings" w:hAnsi="Wingdings" w:hint="default"/>
+      </w:rPr>
+    </w:lvl>
+  </w:abstractNum>
+  <w:abstractNum w:abstractNumId="11" w15:restartNumberingAfterBreak="0">
     <w:nsid w:val="1BDA2546"/>
     <w:multiLevelType w:val="hybridMultilevel"/>
     <w:tmpl w:val="DF8216D0"/>
@@ -6138,7 +8012,93 @@
       </w:pPr>
     </w:lvl>
   </w:abstractNum>
-  <w:abstractNum w:abstractNumId="5" w15:restartNumberingAfterBreak="0">
+  <w:abstractNum w:abstractNumId="12" w15:restartNumberingAfterBreak="0">
+    <w:nsid w:val="1F827414"/>
+    <w:multiLevelType w:val="hybridMultilevel"/>
+    <w:tmpl w:val="FB3A8642"/>
+    <w:lvl w:ilvl="0" w:tplc="0409000F">
+      <w:start w:val="1"/>
+      <w:numFmt w:val="decimal"/>
+      <w:lvlText w:val="%1."/>
+      <w:lvlJc w:val="left"/>
+      <w:pPr>
+        <w:ind w:left="1080" w:hanging="360"/>
+      </w:pPr>
+    </w:lvl>
+    <w:lvl w:ilvl="1" w:tplc="04090019" w:tentative="1">
+      <w:start w:val="1"/>
+      <w:numFmt w:val="lowerLetter"/>
+      <w:lvlText w:val="%2."/>
+      <w:lvlJc w:val="left"/>
+      <w:pPr>
+        <w:ind w:left="1800" w:hanging="360"/>
+      </w:pPr>
+    </w:lvl>
+    <w:lvl w:ilvl="2" w:tplc="0409001B" w:tentative="1">
+      <w:start w:val="1"/>
+      <w:numFmt w:val="lowerRoman"/>
+      <w:lvlText w:val="%3."/>
+      <w:lvlJc w:val="right"/>
+      <w:pPr>
+        <w:ind w:left="2520" w:hanging="180"/>
+      </w:pPr>
+    </w:lvl>
+    <w:lvl w:ilvl="3" w:tplc="0409000F" w:tentative="1">
+      <w:start w:val="1"/>
+      <w:numFmt w:val="decimal"/>
+      <w:lvlText w:val="%4."/>
+      <w:lvlJc w:val="left"/>
+      <w:pPr>
+        <w:ind w:left="3240" w:hanging="360"/>
+      </w:pPr>
+    </w:lvl>
+    <w:lvl w:ilvl="4" w:tplc="04090019" w:tentative="1">
+      <w:start w:val="1"/>
+      <w:numFmt w:val="lowerLetter"/>
+      <w:lvlText w:val="%5."/>
+      <w:lvlJc w:val="left"/>
+      <w:pPr>
+        <w:ind w:left="3960" w:hanging="360"/>
+      </w:pPr>
+    </w:lvl>
+    <w:lvl w:ilvl="5" w:tplc="0409001B" w:tentative="1">
+      <w:start w:val="1"/>
+      <w:numFmt w:val="lowerRoman"/>
+      <w:lvlText w:val="%6."/>
+      <w:lvlJc w:val="right"/>
+      <w:pPr>
+        <w:ind w:left="4680" w:hanging="180"/>
+      </w:pPr>
+    </w:lvl>
+    <w:lvl w:ilvl="6" w:tplc="0409000F" w:tentative="1">
+      <w:start w:val="1"/>
+      <w:numFmt w:val="decimal"/>
+      <w:lvlText w:val="%7."/>
+      <w:lvlJc w:val="left"/>
+      <w:pPr>
+        <w:ind w:left="5400" w:hanging="360"/>
+      </w:pPr>
+    </w:lvl>
+    <w:lvl w:ilvl="7" w:tplc="04090019" w:tentative="1">
+      <w:start w:val="1"/>
+      <w:numFmt w:val="lowerLetter"/>
+      <w:lvlText w:val="%8."/>
+      <w:lvlJc w:val="left"/>
+      <w:pPr>
+        <w:ind w:left="6120" w:hanging="360"/>
+      </w:pPr>
+    </w:lvl>
+    <w:lvl w:ilvl="8" w:tplc="0409001B" w:tentative="1">
+      <w:start w:val="1"/>
+      <w:numFmt w:val="lowerRoman"/>
+      <w:lvlText w:val="%9."/>
+      <w:lvlJc w:val="right"/>
+      <w:pPr>
+        <w:ind w:left="6840" w:hanging="180"/>
+      </w:pPr>
+    </w:lvl>
+  </w:abstractNum>
+  <w:abstractNum w:abstractNumId="13" w15:restartNumberingAfterBreak="0">
     <w:nsid w:val="24463C8B"/>
     <w:multiLevelType w:val="hybridMultilevel"/>
     <w:tmpl w:val="E104DE0C"/>
@@ -6224,10 +8184,10 @@
       </w:pPr>
     </w:lvl>
   </w:abstractNum>
-  <w:abstractNum w:abstractNumId="6" w15:restartNumberingAfterBreak="0">
+  <w:abstractNum w:abstractNumId="14" w15:restartNumberingAfterBreak="0">
     <w:nsid w:val="28242FF0"/>
     <w:multiLevelType w:val="hybridMultilevel"/>
-    <w:tmpl w:val="72021B44"/>
+    <w:tmpl w:val="AAA4D66C"/>
     <w:lvl w:ilvl="0" w:tplc="0409000F">
       <w:start w:val="1"/>
       <w:numFmt w:val="decimal"/>
@@ -6310,7 +8270,7 @@
       </w:pPr>
     </w:lvl>
   </w:abstractNum>
-  <w:abstractNum w:abstractNumId="7" w15:restartNumberingAfterBreak="0">
+  <w:abstractNum w:abstractNumId="15" w15:restartNumberingAfterBreak="0">
     <w:nsid w:val="2C0D370C"/>
     <w:multiLevelType w:val="hybridMultilevel"/>
     <w:tmpl w:val="017C6864"/>
@@ -6396,7 +8356,7 @@
       </w:pPr>
     </w:lvl>
   </w:abstractNum>
-  <w:abstractNum w:abstractNumId="8" w15:restartNumberingAfterBreak="0">
+  <w:abstractNum w:abstractNumId="16" w15:restartNumberingAfterBreak="0">
     <w:nsid w:val="2D7E644A"/>
     <w:multiLevelType w:val="hybridMultilevel"/>
     <w:tmpl w:val="8FF8AAFA"/>
@@ -6482,7 +8442,7 @@
       </w:pPr>
     </w:lvl>
   </w:abstractNum>
-  <w:abstractNum w:abstractNumId="9" w15:restartNumberingAfterBreak="0">
+  <w:abstractNum w:abstractNumId="17" w15:restartNumberingAfterBreak="0">
     <w:nsid w:val="2EB17744"/>
     <w:multiLevelType w:val="hybridMultilevel"/>
     <w:tmpl w:val="6936B926"/>
@@ -6568,7 +8528,7 @@
       </w:pPr>
     </w:lvl>
   </w:abstractNum>
-  <w:abstractNum w:abstractNumId="10" w15:restartNumberingAfterBreak="0">
+  <w:abstractNum w:abstractNumId="18" w15:restartNumberingAfterBreak="0">
     <w:nsid w:val="423409EA"/>
     <w:multiLevelType w:val="hybridMultilevel"/>
     <w:tmpl w:val="FCDAD24E"/>
@@ -6654,7 +8614,7 @@
       </w:pPr>
     </w:lvl>
   </w:abstractNum>
-  <w:abstractNum w:abstractNumId="11" w15:restartNumberingAfterBreak="0">
+  <w:abstractNum w:abstractNumId="19" w15:restartNumberingAfterBreak="0">
     <w:nsid w:val="44146B2E"/>
     <w:multiLevelType w:val="hybridMultilevel"/>
     <w:tmpl w:val="410AA15C"/>
@@ -6740,7 +8700,93 @@
       </w:pPr>
     </w:lvl>
   </w:abstractNum>
-  <w:abstractNum w:abstractNumId="12" w15:restartNumberingAfterBreak="0">
+  <w:abstractNum w:abstractNumId="20" w15:restartNumberingAfterBreak="0">
+    <w:nsid w:val="494403B2"/>
+    <w:multiLevelType w:val="hybridMultilevel"/>
+    <w:tmpl w:val="AAA4D66C"/>
+    <w:lvl w:ilvl="0" w:tplc="FFFFFFFF">
+      <w:start w:val="1"/>
+      <w:numFmt w:val="decimal"/>
+      <w:lvlText w:val="%1."/>
+      <w:lvlJc w:val="left"/>
+      <w:pPr>
+        <w:ind w:left="720" w:hanging="360"/>
+      </w:pPr>
+    </w:lvl>
+    <w:lvl w:ilvl="1" w:tplc="FFFFFFFF" w:tentative="1">
+      <w:start w:val="1"/>
+      <w:numFmt w:val="lowerLetter"/>
+      <w:lvlText w:val="%2."/>
+      <w:lvlJc w:val="left"/>
+      <w:pPr>
+        <w:ind w:left="1440" w:hanging="360"/>
+      </w:pPr>
+    </w:lvl>
+    <w:lvl w:ilvl="2" w:tplc="FFFFFFFF" w:tentative="1">
+      <w:start w:val="1"/>
+      <w:numFmt w:val="lowerRoman"/>
+      <w:lvlText w:val="%3."/>
+      <w:lvlJc w:val="right"/>
+      <w:pPr>
+        <w:ind w:left="2160" w:hanging="180"/>
+      </w:pPr>
+    </w:lvl>
+    <w:lvl w:ilvl="3" w:tplc="FFFFFFFF" w:tentative="1">
+      <w:start w:val="1"/>
+      <w:numFmt w:val="decimal"/>
+      <w:lvlText w:val="%4."/>
+      <w:lvlJc w:val="left"/>
+      <w:pPr>
+        <w:ind w:left="2880" w:hanging="360"/>
+      </w:pPr>
+    </w:lvl>
+    <w:lvl w:ilvl="4" w:tplc="FFFFFFFF" w:tentative="1">
+      <w:start w:val="1"/>
+      <w:numFmt w:val="lowerLetter"/>
+      <w:lvlText w:val="%5."/>
+      <w:lvlJc w:val="left"/>
+      <w:pPr>
+        <w:ind w:left="3600" w:hanging="360"/>
+      </w:pPr>
+    </w:lvl>
+    <w:lvl w:ilvl="5" w:tplc="FFFFFFFF" w:tentative="1">
+      <w:start w:val="1"/>
+      <w:numFmt w:val="lowerRoman"/>
+      <w:lvlText w:val="%6."/>
+      <w:lvlJc w:val="right"/>
+      <w:pPr>
+        <w:ind w:left="4320" w:hanging="180"/>
+      </w:pPr>
+    </w:lvl>
+    <w:lvl w:ilvl="6" w:tplc="FFFFFFFF" w:tentative="1">
+      <w:start w:val="1"/>
+      <w:numFmt w:val="decimal"/>
+      <w:lvlText w:val="%7."/>
+      <w:lvlJc w:val="left"/>
+      <w:pPr>
+        <w:ind w:left="5040" w:hanging="360"/>
+      </w:pPr>
+    </w:lvl>
+    <w:lvl w:ilvl="7" w:tplc="FFFFFFFF" w:tentative="1">
+      <w:start w:val="1"/>
+      <w:numFmt w:val="lowerLetter"/>
+      <w:lvlText w:val="%8."/>
+      <w:lvlJc w:val="left"/>
+      <w:pPr>
+        <w:ind w:left="5760" w:hanging="360"/>
+      </w:pPr>
+    </w:lvl>
+    <w:lvl w:ilvl="8" w:tplc="FFFFFFFF" w:tentative="1">
+      <w:start w:val="1"/>
+      <w:numFmt w:val="lowerRoman"/>
+      <w:lvlText w:val="%9."/>
+      <w:lvlJc w:val="right"/>
+      <w:pPr>
+        <w:ind w:left="6480" w:hanging="180"/>
+      </w:pPr>
+    </w:lvl>
+  </w:abstractNum>
+  <w:abstractNum w:abstractNumId="21" w15:restartNumberingAfterBreak="0">
     <w:nsid w:val="4EF41A44"/>
     <w:multiLevelType w:val="hybridMultilevel"/>
     <w:tmpl w:val="4AFE5272"/>
@@ -6826,7 +8872,692 @@
       </w:pPr>
     </w:lvl>
   </w:abstractNum>
-  <w:abstractNum w:abstractNumId="13" w15:restartNumberingAfterBreak="0">
+  <w:abstractNum w:abstractNumId="22" w15:restartNumberingAfterBreak="0">
+    <w:nsid w:val="4F9971E8"/>
+    <w:multiLevelType w:val="hybridMultilevel"/>
+    <w:tmpl w:val="51801080"/>
+    <w:lvl w:ilvl="0" w:tplc="0409000F">
+      <w:start w:val="1"/>
+      <w:numFmt w:val="decimal"/>
+      <w:lvlText w:val="%1."/>
+      <w:lvlJc w:val="left"/>
+      <w:pPr>
+        <w:ind w:left="720" w:hanging="360"/>
+      </w:pPr>
+      <w:rPr>
+        <w:rFonts w:hint="default"/>
+      </w:rPr>
+    </w:lvl>
+    <w:lvl w:ilvl="1" w:tplc="04090019" w:tentative="1">
+      <w:start w:val="1"/>
+      <w:numFmt w:val="lowerLetter"/>
+      <w:lvlText w:val="%2."/>
+      <w:lvlJc w:val="left"/>
+      <w:pPr>
+        <w:ind w:left="1440" w:hanging="360"/>
+      </w:pPr>
+    </w:lvl>
+    <w:lvl w:ilvl="2" w:tplc="0409001B" w:tentative="1">
+      <w:start w:val="1"/>
+      <w:numFmt w:val="lowerRoman"/>
+      <w:lvlText w:val="%3."/>
+      <w:lvlJc w:val="right"/>
+      <w:pPr>
+        <w:ind w:left="2160" w:hanging="180"/>
+      </w:pPr>
+    </w:lvl>
+    <w:lvl w:ilvl="3" w:tplc="0409000F" w:tentative="1">
+      <w:start w:val="1"/>
+      <w:numFmt w:val="decimal"/>
+      <w:lvlText w:val="%4."/>
+      <w:lvlJc w:val="left"/>
+      <w:pPr>
+        <w:ind w:left="2880" w:hanging="360"/>
+      </w:pPr>
+    </w:lvl>
+    <w:lvl w:ilvl="4" w:tplc="04090019" w:tentative="1">
+      <w:start w:val="1"/>
+      <w:numFmt w:val="lowerLetter"/>
+      <w:lvlText w:val="%5."/>
+      <w:lvlJc w:val="left"/>
+      <w:pPr>
+        <w:ind w:left="3600" w:hanging="360"/>
+      </w:pPr>
+    </w:lvl>
+    <w:lvl w:ilvl="5" w:tplc="0409001B" w:tentative="1">
+      <w:start w:val="1"/>
+      <w:numFmt w:val="lowerRoman"/>
+      <w:lvlText w:val="%6."/>
+      <w:lvlJc w:val="right"/>
+      <w:pPr>
+        <w:ind w:left="4320" w:hanging="180"/>
+      </w:pPr>
+    </w:lvl>
+    <w:lvl w:ilvl="6" w:tplc="0409000F" w:tentative="1">
+      <w:start w:val="1"/>
+      <w:numFmt w:val="decimal"/>
+      <w:lvlText w:val="%7."/>
+      <w:lvlJc w:val="left"/>
+      <w:pPr>
+        <w:ind w:left="5040" w:hanging="360"/>
+      </w:pPr>
+    </w:lvl>
+    <w:lvl w:ilvl="7" w:tplc="04090019" w:tentative="1">
+      <w:start w:val="1"/>
+      <w:numFmt w:val="lowerLetter"/>
+      <w:lvlText w:val="%8."/>
+      <w:lvlJc w:val="left"/>
+      <w:pPr>
+        <w:ind w:left="5760" w:hanging="360"/>
+      </w:pPr>
+    </w:lvl>
+    <w:lvl w:ilvl="8" w:tplc="0409001B" w:tentative="1">
+      <w:start w:val="1"/>
+      <w:numFmt w:val="lowerRoman"/>
+      <w:lvlText w:val="%9."/>
+      <w:lvlJc w:val="right"/>
+      <w:pPr>
+        <w:ind w:left="6480" w:hanging="180"/>
+      </w:pPr>
+    </w:lvl>
+  </w:abstractNum>
+  <w:abstractNum w:abstractNumId="23" w15:restartNumberingAfterBreak="0">
+    <w:nsid w:val="5BF167BD"/>
+    <w:multiLevelType w:val="hybridMultilevel"/>
+    <w:tmpl w:val="FB382E44"/>
+    <w:lvl w:ilvl="0" w:tplc="04090001">
+      <w:start w:val="1"/>
+      <w:numFmt w:val="bullet"/>
+      <w:lvlText w:val=""/>
+      <w:lvlJc w:val="left"/>
+      <w:pPr>
+        <w:ind w:left="720" w:hanging="360"/>
+      </w:pPr>
+      <w:rPr>
+        <w:rFonts w:ascii="Symbol" w:hAnsi="Symbol" w:hint="default"/>
+      </w:rPr>
+    </w:lvl>
+    <w:lvl w:ilvl="1" w:tplc="04090003" w:tentative="1">
+      <w:start w:val="1"/>
+      <w:numFmt w:val="bullet"/>
+      <w:lvlText w:val="o"/>
+      <w:lvlJc w:val="left"/>
+      <w:pPr>
+        <w:ind w:left="1440" w:hanging="360"/>
+      </w:pPr>
+      <w:rPr>
+        <w:rFonts w:ascii="Courier New" w:hAnsi="Courier New" w:cs="Courier New" w:hint="default"/>
+      </w:rPr>
+    </w:lvl>
+    <w:lvl w:ilvl="2" w:tplc="04090005" w:tentative="1">
+      <w:start w:val="1"/>
+      <w:numFmt w:val="bullet"/>
+      <w:lvlText w:val=""/>
+      <w:lvlJc w:val="left"/>
+      <w:pPr>
+        <w:ind w:left="2160" w:hanging="360"/>
+      </w:pPr>
+      <w:rPr>
+        <w:rFonts w:ascii="Wingdings" w:hAnsi="Wingdings" w:hint="default"/>
+      </w:rPr>
+    </w:lvl>
+    <w:lvl w:ilvl="3" w:tplc="04090001" w:tentative="1">
+      <w:start w:val="1"/>
+      <w:numFmt w:val="bullet"/>
+      <w:lvlText w:val=""/>
+      <w:lvlJc w:val="left"/>
+      <w:pPr>
+        <w:ind w:left="2880" w:hanging="360"/>
+      </w:pPr>
+      <w:rPr>
+        <w:rFonts w:ascii="Symbol" w:hAnsi="Symbol" w:hint="default"/>
+      </w:rPr>
+    </w:lvl>
+    <w:lvl w:ilvl="4" w:tplc="04090003" w:tentative="1">
+      <w:start w:val="1"/>
+      <w:numFmt w:val="bullet"/>
+      <w:lvlText w:val="o"/>
+      <w:lvlJc w:val="left"/>
+      <w:pPr>
+        <w:ind w:left="3600" w:hanging="360"/>
+      </w:pPr>
+      <w:rPr>
+        <w:rFonts w:ascii="Courier New" w:hAnsi="Courier New" w:cs="Courier New" w:hint="default"/>
+      </w:rPr>
+    </w:lvl>
+    <w:lvl w:ilvl="5" w:tplc="04090005" w:tentative="1">
+      <w:start w:val="1"/>
+      <w:numFmt w:val="bullet"/>
+      <w:lvlText w:val=""/>
+      <w:lvlJc w:val="left"/>
+      <w:pPr>
+        <w:ind w:left="4320" w:hanging="360"/>
+      </w:pPr>
+      <w:rPr>
+        <w:rFonts w:ascii="Wingdings" w:hAnsi="Wingdings" w:hint="default"/>
+      </w:rPr>
+    </w:lvl>
+    <w:lvl w:ilvl="6" w:tplc="04090001" w:tentative="1">
+      <w:start w:val="1"/>
+      <w:numFmt w:val="bullet"/>
+      <w:lvlText w:val=""/>
+      <w:lvlJc w:val="left"/>
+      <w:pPr>
+        <w:ind w:left="5040" w:hanging="360"/>
+      </w:pPr>
+      <w:rPr>
+        <w:rFonts w:ascii="Symbol" w:hAnsi="Symbol" w:hint="default"/>
+      </w:rPr>
+    </w:lvl>
+    <w:lvl w:ilvl="7" w:tplc="04090003" w:tentative="1">
+      <w:start w:val="1"/>
+      <w:numFmt w:val="bullet"/>
+      <w:lvlText w:val="o"/>
+      <w:lvlJc w:val="left"/>
+      <w:pPr>
+        <w:ind w:left="5760" w:hanging="360"/>
+      </w:pPr>
+      <w:rPr>
+        <w:rFonts w:ascii="Courier New" w:hAnsi="Courier New" w:cs="Courier New" w:hint="default"/>
+      </w:rPr>
+    </w:lvl>
+    <w:lvl w:ilvl="8" w:tplc="04090005" w:tentative="1">
+      <w:start w:val="1"/>
+      <w:numFmt w:val="bullet"/>
+      <w:lvlText w:val=""/>
+      <w:lvlJc w:val="left"/>
+      <w:pPr>
+        <w:ind w:left="6480" w:hanging="360"/>
+      </w:pPr>
+      <w:rPr>
+        <w:rFonts w:ascii="Wingdings" w:hAnsi="Wingdings" w:hint="default"/>
+      </w:rPr>
+    </w:lvl>
+  </w:abstractNum>
+  <w:abstractNum w:abstractNumId="24" w15:restartNumberingAfterBreak="0">
+    <w:nsid w:val="5D8F78E2"/>
+    <w:multiLevelType w:val="hybridMultilevel"/>
+    <w:tmpl w:val="BAAE21C0"/>
+    <w:lvl w:ilvl="0" w:tplc="AA6C85F6">
+      <w:numFmt w:val="bullet"/>
+      <w:lvlText w:val="-"/>
+      <w:lvlJc w:val="left"/>
+      <w:pPr>
+        <w:ind w:left="720" w:hanging="360"/>
+      </w:pPr>
+      <w:rPr>
+        <w:rFonts w:ascii="Calibri" w:eastAsiaTheme="minorHAnsi" w:hAnsi="Calibri" w:cs="Calibri" w:hint="default"/>
+      </w:rPr>
+    </w:lvl>
+    <w:lvl w:ilvl="1" w:tplc="04090003" w:tentative="1">
+      <w:start w:val="1"/>
+      <w:numFmt w:val="bullet"/>
+      <w:lvlText w:val="o"/>
+      <w:lvlJc w:val="left"/>
+      <w:pPr>
+        <w:ind w:left="1440" w:hanging="360"/>
+      </w:pPr>
+      <w:rPr>
+        <w:rFonts w:ascii="Courier New" w:hAnsi="Courier New" w:cs="Courier New" w:hint="default"/>
+      </w:rPr>
+    </w:lvl>
+    <w:lvl w:ilvl="2" w:tplc="04090005" w:tentative="1">
+      <w:start w:val="1"/>
+      <w:numFmt w:val="bullet"/>
+      <w:lvlText w:val=""/>
+      <w:lvlJc w:val="left"/>
+      <w:pPr>
+        <w:ind w:left="2160" w:hanging="360"/>
+      </w:pPr>
+      <w:rPr>
+        <w:rFonts w:ascii="Wingdings" w:hAnsi="Wingdings" w:hint="default"/>
+      </w:rPr>
+    </w:lvl>
+    <w:lvl w:ilvl="3" w:tplc="04090001" w:tentative="1">
+      <w:start w:val="1"/>
+      <w:numFmt w:val="bullet"/>
+      <w:lvlText w:val=""/>
+      <w:lvlJc w:val="left"/>
+      <w:pPr>
+        <w:ind w:left="2880" w:hanging="360"/>
+      </w:pPr>
+      <w:rPr>
+        <w:rFonts w:ascii="Symbol" w:hAnsi="Symbol" w:hint="default"/>
+      </w:rPr>
+    </w:lvl>
+    <w:lvl w:ilvl="4" w:tplc="04090003" w:tentative="1">
+      <w:start w:val="1"/>
+      <w:numFmt w:val="bullet"/>
+      <w:lvlText w:val="o"/>
+      <w:lvlJc w:val="left"/>
+      <w:pPr>
+        <w:ind w:left="3600" w:hanging="360"/>
+      </w:pPr>
+      <w:rPr>
+        <w:rFonts w:ascii="Courier New" w:hAnsi="Courier New" w:cs="Courier New" w:hint="default"/>
+      </w:rPr>
+    </w:lvl>
+    <w:lvl w:ilvl="5" w:tplc="04090005" w:tentative="1">
+      <w:start w:val="1"/>
+      <w:numFmt w:val="bullet"/>
+      <w:lvlText w:val=""/>
+      <w:lvlJc w:val="left"/>
+      <w:pPr>
+        <w:ind w:left="4320" w:hanging="360"/>
+      </w:pPr>
+      <w:rPr>
+        <w:rFonts w:ascii="Wingdings" w:hAnsi="Wingdings" w:hint="default"/>
+      </w:rPr>
+    </w:lvl>
+    <w:lvl w:ilvl="6" w:tplc="04090001" w:tentative="1">
+      <w:start w:val="1"/>
+      <w:numFmt w:val="bullet"/>
+      <w:lvlText w:val=""/>
+      <w:lvlJc w:val="left"/>
+      <w:pPr>
+        <w:ind w:left="5040" w:hanging="360"/>
+      </w:pPr>
+      <w:rPr>
+        <w:rFonts w:ascii="Symbol" w:hAnsi="Symbol" w:hint="default"/>
+      </w:rPr>
+    </w:lvl>
+    <w:lvl w:ilvl="7" w:tplc="04090003" w:tentative="1">
+      <w:start w:val="1"/>
+      <w:numFmt w:val="bullet"/>
+      <w:lvlText w:val="o"/>
+      <w:lvlJc w:val="left"/>
+      <w:pPr>
+        <w:ind w:left="5760" w:hanging="360"/>
+      </w:pPr>
+      <w:rPr>
+        <w:rFonts w:ascii="Courier New" w:hAnsi="Courier New" w:cs="Courier New" w:hint="default"/>
+      </w:rPr>
+    </w:lvl>
+    <w:lvl w:ilvl="8" w:tplc="04090005" w:tentative="1">
+      <w:start w:val="1"/>
+      <w:numFmt w:val="bullet"/>
+      <w:lvlText w:val=""/>
+      <w:lvlJc w:val="left"/>
+      <w:pPr>
+        <w:ind w:left="6480" w:hanging="360"/>
+      </w:pPr>
+      <w:rPr>
+        <w:rFonts w:ascii="Wingdings" w:hAnsi="Wingdings" w:hint="default"/>
+      </w:rPr>
+    </w:lvl>
+  </w:abstractNum>
+  <w:abstractNum w:abstractNumId="25" w15:restartNumberingAfterBreak="0">
+    <w:nsid w:val="60112572"/>
+    <w:multiLevelType w:val="hybridMultilevel"/>
+    <w:tmpl w:val="68921618"/>
+    <w:lvl w:ilvl="0" w:tplc="0409000F">
+      <w:start w:val="1"/>
+      <w:numFmt w:val="decimal"/>
+      <w:lvlText w:val="%1."/>
+      <w:lvlJc w:val="left"/>
+      <w:pPr>
+        <w:ind w:left="2880" w:hanging="360"/>
+      </w:pPr>
+    </w:lvl>
+    <w:lvl w:ilvl="1" w:tplc="04090019" w:tentative="1">
+      <w:start w:val="1"/>
+      <w:numFmt w:val="lowerLetter"/>
+      <w:lvlText w:val="%2."/>
+      <w:lvlJc w:val="left"/>
+      <w:pPr>
+        <w:ind w:left="3600" w:hanging="360"/>
+      </w:pPr>
+    </w:lvl>
+    <w:lvl w:ilvl="2" w:tplc="0409001B" w:tentative="1">
+      <w:start w:val="1"/>
+      <w:numFmt w:val="lowerRoman"/>
+      <w:lvlText w:val="%3."/>
+      <w:lvlJc w:val="right"/>
+      <w:pPr>
+        <w:ind w:left="4320" w:hanging="180"/>
+      </w:pPr>
+    </w:lvl>
+    <w:lvl w:ilvl="3" w:tplc="0409000F" w:tentative="1">
+      <w:start w:val="1"/>
+      <w:numFmt w:val="decimal"/>
+      <w:lvlText w:val="%4."/>
+      <w:lvlJc w:val="left"/>
+      <w:pPr>
+        <w:ind w:left="5040" w:hanging="360"/>
+      </w:pPr>
+    </w:lvl>
+    <w:lvl w:ilvl="4" w:tplc="04090019" w:tentative="1">
+      <w:start w:val="1"/>
+      <w:numFmt w:val="lowerLetter"/>
+      <w:lvlText w:val="%5."/>
+      <w:lvlJc w:val="left"/>
+      <w:pPr>
+        <w:ind w:left="5760" w:hanging="360"/>
+      </w:pPr>
+    </w:lvl>
+    <w:lvl w:ilvl="5" w:tplc="0409001B" w:tentative="1">
+      <w:start w:val="1"/>
+      <w:numFmt w:val="lowerRoman"/>
+      <w:lvlText w:val="%6."/>
+      <w:lvlJc w:val="right"/>
+      <w:pPr>
+        <w:ind w:left="6480" w:hanging="180"/>
+      </w:pPr>
+    </w:lvl>
+    <w:lvl w:ilvl="6" w:tplc="0409000F" w:tentative="1">
+      <w:start w:val="1"/>
+      <w:numFmt w:val="decimal"/>
+      <w:lvlText w:val="%7."/>
+      <w:lvlJc w:val="left"/>
+      <w:pPr>
+        <w:ind w:left="7200" w:hanging="360"/>
+      </w:pPr>
+    </w:lvl>
+    <w:lvl w:ilvl="7" w:tplc="04090019" w:tentative="1">
+      <w:start w:val="1"/>
+      <w:numFmt w:val="lowerLetter"/>
+      <w:lvlText w:val="%8."/>
+      <w:lvlJc w:val="left"/>
+      <w:pPr>
+        <w:ind w:left="7920" w:hanging="360"/>
+      </w:pPr>
+    </w:lvl>
+    <w:lvl w:ilvl="8" w:tplc="0409001B" w:tentative="1">
+      <w:start w:val="1"/>
+      <w:numFmt w:val="lowerRoman"/>
+      <w:lvlText w:val="%9."/>
+      <w:lvlJc w:val="right"/>
+      <w:pPr>
+        <w:ind w:left="8640" w:hanging="180"/>
+      </w:pPr>
+    </w:lvl>
+  </w:abstractNum>
+  <w:abstractNum w:abstractNumId="26" w15:restartNumberingAfterBreak="0">
+    <w:nsid w:val="6A1B6208"/>
+    <w:multiLevelType w:val="hybridMultilevel"/>
+    <w:tmpl w:val="4F2CB75E"/>
+    <w:lvl w:ilvl="0" w:tplc="0409000F">
+      <w:start w:val="1"/>
+      <w:numFmt w:val="decimal"/>
+      <w:lvlText w:val="%1."/>
+      <w:lvlJc w:val="left"/>
+      <w:pPr>
+        <w:ind w:left="2544" w:hanging="360"/>
+      </w:pPr>
+    </w:lvl>
+    <w:lvl w:ilvl="1" w:tplc="04090019" w:tentative="1">
+      <w:start w:val="1"/>
+      <w:numFmt w:val="lowerLetter"/>
+      <w:lvlText w:val="%2."/>
+      <w:lvlJc w:val="left"/>
+      <w:pPr>
+        <w:ind w:left="3264" w:hanging="360"/>
+      </w:pPr>
+    </w:lvl>
+    <w:lvl w:ilvl="2" w:tplc="0409001B" w:tentative="1">
+      <w:start w:val="1"/>
+      <w:numFmt w:val="lowerRoman"/>
+      <w:lvlText w:val="%3."/>
+      <w:lvlJc w:val="right"/>
+      <w:pPr>
+        <w:ind w:left="3984" w:hanging="180"/>
+      </w:pPr>
+    </w:lvl>
+    <w:lvl w:ilvl="3" w:tplc="0409000F" w:tentative="1">
+      <w:start w:val="1"/>
+      <w:numFmt w:val="decimal"/>
+      <w:lvlText w:val="%4."/>
+      <w:lvlJc w:val="left"/>
+      <w:pPr>
+        <w:ind w:left="4704" w:hanging="360"/>
+      </w:pPr>
+    </w:lvl>
+    <w:lvl w:ilvl="4" w:tplc="04090019" w:tentative="1">
+      <w:start w:val="1"/>
+      <w:numFmt w:val="lowerLetter"/>
+      <w:lvlText w:val="%5."/>
+      <w:lvlJc w:val="left"/>
+      <w:pPr>
+        <w:ind w:left="5424" w:hanging="360"/>
+      </w:pPr>
+    </w:lvl>
+    <w:lvl w:ilvl="5" w:tplc="0409001B" w:tentative="1">
+      <w:start w:val="1"/>
+      <w:numFmt w:val="lowerRoman"/>
+      <w:lvlText w:val="%6."/>
+      <w:lvlJc w:val="right"/>
+      <w:pPr>
+        <w:ind w:left="6144" w:hanging="180"/>
+      </w:pPr>
+    </w:lvl>
+    <w:lvl w:ilvl="6" w:tplc="0409000F" w:tentative="1">
+      <w:start w:val="1"/>
+      <w:numFmt w:val="decimal"/>
+      <w:lvlText w:val="%7."/>
+      <w:lvlJc w:val="left"/>
+      <w:pPr>
+        <w:ind w:left="6864" w:hanging="360"/>
+      </w:pPr>
+    </w:lvl>
+    <w:lvl w:ilvl="7" w:tplc="04090019" w:tentative="1">
+      <w:start w:val="1"/>
+      <w:numFmt w:val="lowerLetter"/>
+      <w:lvlText w:val="%8."/>
+      <w:lvlJc w:val="left"/>
+      <w:pPr>
+        <w:ind w:left="7584" w:hanging="360"/>
+      </w:pPr>
+    </w:lvl>
+    <w:lvl w:ilvl="8" w:tplc="0409001B" w:tentative="1">
+      <w:start w:val="1"/>
+      <w:numFmt w:val="lowerRoman"/>
+      <w:lvlText w:val="%9."/>
+      <w:lvlJc w:val="right"/>
+      <w:pPr>
+        <w:ind w:left="8304" w:hanging="180"/>
+      </w:pPr>
+    </w:lvl>
+  </w:abstractNum>
+  <w:abstractNum w:abstractNumId="27" w15:restartNumberingAfterBreak="0">
+    <w:nsid w:val="6B7548FB"/>
+    <w:multiLevelType w:val="hybridMultilevel"/>
+    <w:tmpl w:val="2EE20FFE"/>
+    <w:lvl w:ilvl="0" w:tplc="0409000F">
+      <w:start w:val="1"/>
+      <w:numFmt w:val="decimal"/>
+      <w:lvlText w:val="%1."/>
+      <w:lvlJc w:val="left"/>
+      <w:pPr>
+        <w:ind w:left="2520" w:hanging="360"/>
+      </w:pPr>
+    </w:lvl>
+    <w:lvl w:ilvl="1" w:tplc="04090019" w:tentative="1">
+      <w:start w:val="1"/>
+      <w:numFmt w:val="lowerLetter"/>
+      <w:lvlText w:val="%2."/>
+      <w:lvlJc w:val="left"/>
+      <w:pPr>
+        <w:ind w:left="3240" w:hanging="360"/>
+      </w:pPr>
+    </w:lvl>
+    <w:lvl w:ilvl="2" w:tplc="0409001B" w:tentative="1">
+      <w:start w:val="1"/>
+      <w:numFmt w:val="lowerRoman"/>
+      <w:lvlText w:val="%3."/>
+      <w:lvlJc w:val="right"/>
+      <w:pPr>
+        <w:ind w:left="3960" w:hanging="180"/>
+      </w:pPr>
+    </w:lvl>
+    <w:lvl w:ilvl="3" w:tplc="0409000F" w:tentative="1">
+      <w:start w:val="1"/>
+      <w:numFmt w:val="decimal"/>
+      <w:lvlText w:val="%4."/>
+      <w:lvlJc w:val="left"/>
+      <w:pPr>
+        <w:ind w:left="4680" w:hanging="360"/>
+      </w:pPr>
+    </w:lvl>
+    <w:lvl w:ilvl="4" w:tplc="04090019" w:tentative="1">
+      <w:start w:val="1"/>
+      <w:numFmt w:val="lowerLetter"/>
+      <w:lvlText w:val="%5."/>
+      <w:lvlJc w:val="left"/>
+      <w:pPr>
+        <w:ind w:left="5400" w:hanging="360"/>
+      </w:pPr>
+    </w:lvl>
+    <w:lvl w:ilvl="5" w:tplc="0409001B" w:tentative="1">
+      <w:start w:val="1"/>
+      <w:numFmt w:val="lowerRoman"/>
+      <w:lvlText w:val="%6."/>
+      <w:lvlJc w:val="right"/>
+      <w:pPr>
+        <w:ind w:left="6120" w:hanging="180"/>
+      </w:pPr>
+    </w:lvl>
+    <w:lvl w:ilvl="6" w:tplc="0409000F" w:tentative="1">
+      <w:start w:val="1"/>
+      <w:numFmt w:val="decimal"/>
+      <w:lvlText w:val="%7."/>
+      <w:lvlJc w:val="left"/>
+      <w:pPr>
+        <w:ind w:left="6840" w:hanging="360"/>
+      </w:pPr>
+    </w:lvl>
+    <w:lvl w:ilvl="7" w:tplc="04090019" w:tentative="1">
+      <w:start w:val="1"/>
+      <w:numFmt w:val="lowerLetter"/>
+      <w:lvlText w:val="%8."/>
+      <w:lvlJc w:val="left"/>
+      <w:pPr>
+        <w:ind w:left="7560" w:hanging="360"/>
+      </w:pPr>
+    </w:lvl>
+    <w:lvl w:ilvl="8" w:tplc="0409001B" w:tentative="1">
+      <w:start w:val="1"/>
+      <w:numFmt w:val="lowerRoman"/>
+      <w:lvlText w:val="%9."/>
+      <w:lvlJc w:val="right"/>
+      <w:pPr>
+        <w:ind w:left="8280" w:hanging="180"/>
+      </w:pPr>
+    </w:lvl>
+  </w:abstractNum>
+  <w:abstractNum w:abstractNumId="28" w15:restartNumberingAfterBreak="0">
+    <w:nsid w:val="6C136CA1"/>
+    <w:multiLevelType w:val="hybridMultilevel"/>
+    <w:tmpl w:val="32BA5918"/>
+    <w:lvl w:ilvl="0" w:tplc="04090001">
+      <w:start w:val="1"/>
+      <w:numFmt w:val="bullet"/>
+      <w:lvlText w:val=""/>
+      <w:lvlJc w:val="left"/>
+      <w:pPr>
+        <w:ind w:left="1440" w:hanging="360"/>
+      </w:pPr>
+      <w:rPr>
+        <w:rFonts w:ascii="Symbol" w:hAnsi="Symbol" w:hint="default"/>
+      </w:rPr>
+    </w:lvl>
+    <w:lvl w:ilvl="1" w:tplc="04090003" w:tentative="1">
+      <w:start w:val="1"/>
+      <w:numFmt w:val="bullet"/>
+      <w:lvlText w:val="o"/>
+      <w:lvlJc w:val="left"/>
+      <w:pPr>
+        <w:ind w:left="2160" w:hanging="360"/>
+      </w:pPr>
+      <w:rPr>
+        <w:rFonts w:ascii="Courier New" w:hAnsi="Courier New" w:cs="Courier New" w:hint="default"/>
+      </w:rPr>
+    </w:lvl>
+    <w:lvl w:ilvl="2" w:tplc="04090005" w:tentative="1">
+      <w:start w:val="1"/>
+      <w:numFmt w:val="bullet"/>
+      <w:lvlText w:val=""/>
+      <w:lvlJc w:val="left"/>
+      <w:pPr>
+        <w:ind w:left="2880" w:hanging="360"/>
+      </w:pPr>
+      <w:rPr>
+        <w:rFonts w:ascii="Wingdings" w:hAnsi="Wingdings" w:hint="default"/>
+      </w:rPr>
+    </w:lvl>
+    <w:lvl w:ilvl="3" w:tplc="04090001" w:tentative="1">
+      <w:start w:val="1"/>
+      <w:numFmt w:val="bullet"/>
+      <w:lvlText w:val=""/>
+      <w:lvlJc w:val="left"/>
+      <w:pPr>
+        <w:ind w:left="3600" w:hanging="360"/>
+      </w:pPr>
+      <w:rPr>
+        <w:rFonts w:ascii="Symbol" w:hAnsi="Symbol" w:hint="default"/>
+      </w:rPr>
+    </w:lvl>
+    <w:lvl w:ilvl="4" w:tplc="04090003" w:tentative="1">
+      <w:start w:val="1"/>
+      <w:numFmt w:val="bullet"/>
+      <w:lvlText w:val="o"/>
+      <w:lvlJc w:val="left"/>
+      <w:pPr>
+        <w:ind w:left="4320" w:hanging="360"/>
+      </w:pPr>
+      <w:rPr>
+        <w:rFonts w:ascii="Courier New" w:hAnsi="Courier New" w:cs="Courier New" w:hint="default"/>
+      </w:rPr>
+    </w:lvl>
+    <w:lvl w:ilvl="5" w:tplc="04090005" w:tentative="1">
+      <w:start w:val="1"/>
+      <w:numFmt w:val="bullet"/>
+      <w:lvlText w:val=""/>
+      <w:lvlJc w:val="left"/>
+      <w:pPr>
+        <w:ind w:left="5040" w:hanging="360"/>
+      </w:pPr>
+      <w:rPr>
+        <w:rFonts w:ascii="Wingdings" w:hAnsi="Wingdings" w:hint="default"/>
+      </w:rPr>
+    </w:lvl>
+    <w:lvl w:ilvl="6" w:tplc="04090001" w:tentative="1">
+      <w:start w:val="1"/>
+      <w:numFmt w:val="bullet"/>
+      <w:lvlText w:val=""/>
+      <w:lvlJc w:val="left"/>
+      <w:pPr>
+        <w:ind w:left="5760" w:hanging="360"/>
+      </w:pPr>
+      <w:rPr>
+        <w:rFonts w:ascii="Symbol" w:hAnsi="Symbol" w:hint="default"/>
+      </w:rPr>
+    </w:lvl>
+    <w:lvl w:ilvl="7" w:tplc="04090003" w:tentative="1">
+      <w:start w:val="1"/>
+      <w:numFmt w:val="bullet"/>
+      <w:lvlText w:val="o"/>
+      <w:lvlJc w:val="left"/>
+      <w:pPr>
+        <w:ind w:left="6480" w:hanging="360"/>
+      </w:pPr>
+      <w:rPr>
+        <w:rFonts w:ascii="Courier New" w:hAnsi="Courier New" w:cs="Courier New" w:hint="default"/>
+      </w:rPr>
+    </w:lvl>
+    <w:lvl w:ilvl="8" w:tplc="04090005" w:tentative="1">
+      <w:start w:val="1"/>
+      <w:numFmt w:val="bullet"/>
+      <w:lvlText w:val=""/>
+      <w:lvlJc w:val="left"/>
+      <w:pPr>
+        <w:ind w:left="7200" w:hanging="360"/>
+      </w:pPr>
+      <w:rPr>
+        <w:rFonts w:ascii="Wingdings" w:hAnsi="Wingdings" w:hint="default"/>
+      </w:rPr>
+    </w:lvl>
+  </w:abstractNum>
+  <w:abstractNum w:abstractNumId="29" w15:restartNumberingAfterBreak="0">
     <w:nsid w:val="6F16019A"/>
     <w:multiLevelType w:val="hybridMultilevel"/>
     <w:tmpl w:val="544E9A38"/>
@@ -6912,7 +9643,7 @@
       </w:pPr>
     </w:lvl>
   </w:abstractNum>
-  <w:abstractNum w:abstractNumId="14" w15:restartNumberingAfterBreak="0">
+  <w:abstractNum w:abstractNumId="30" w15:restartNumberingAfterBreak="0">
     <w:nsid w:val="724C134D"/>
     <w:multiLevelType w:val="hybridMultilevel"/>
     <w:tmpl w:val="6C8226BA"/>
@@ -6998,7 +9729,7 @@
       </w:pPr>
     </w:lvl>
   </w:abstractNum>
-  <w:abstractNum w:abstractNumId="15" w15:restartNumberingAfterBreak="0">
+  <w:abstractNum w:abstractNumId="31" w15:restartNumberingAfterBreak="0">
     <w:nsid w:val="749678B1"/>
     <w:multiLevelType w:val="hybridMultilevel"/>
     <w:tmpl w:val="E35487D6"/>
@@ -7084,7 +9815,7 @@
       </w:pPr>
     </w:lvl>
   </w:abstractNum>
-  <w:abstractNum w:abstractNumId="16" w15:restartNumberingAfterBreak="0">
+  <w:abstractNum w:abstractNumId="32" w15:restartNumberingAfterBreak="0">
     <w:nsid w:val="79A91080"/>
     <w:multiLevelType w:val="hybridMultilevel"/>
     <w:tmpl w:val="48C639AA"/>
@@ -7170,7 +9901,7 @@
       </w:pPr>
     </w:lvl>
   </w:abstractNum>
-  <w:abstractNum w:abstractNumId="17" w15:restartNumberingAfterBreak="0">
+  <w:abstractNum w:abstractNumId="33" w15:restartNumberingAfterBreak="0">
     <w:nsid w:val="7D3F36B0"/>
     <w:multiLevelType w:val="hybridMultilevel"/>
     <w:tmpl w:val="9EACC962"/>
@@ -7256,7 +9987,7 @@
       </w:pPr>
     </w:lvl>
   </w:abstractNum>
-  <w:abstractNum w:abstractNumId="18" w15:restartNumberingAfterBreak="0">
+  <w:abstractNum w:abstractNumId="34" w15:restartNumberingAfterBreak="0">
     <w:nsid w:val="7F8566F1"/>
     <w:multiLevelType w:val="hybridMultilevel"/>
     <w:tmpl w:val="FAFE9C30"/>
@@ -7343,61 +10074,109 @@
     </w:lvl>
   </w:abstractNum>
   <w:num w:numId="1" w16cid:durableId="932858414">
-    <w:abstractNumId w:val="3"/>
+    <w:abstractNumId w:val="9"/>
   </w:num>
   <w:num w:numId="2" w16cid:durableId="1761443599">
-    <w:abstractNumId w:val="12"/>
+    <w:abstractNumId w:val="21"/>
   </w:num>
   <w:num w:numId="3" w16cid:durableId="1424106318">
-    <w:abstractNumId w:val="8"/>
+    <w:abstractNumId w:val="16"/>
   </w:num>
   <w:num w:numId="4" w16cid:durableId="64650894">
-    <w:abstractNumId w:val="14"/>
+    <w:abstractNumId w:val="30"/>
   </w:num>
   <w:num w:numId="5" w16cid:durableId="695810944">
-    <w:abstractNumId w:val="4"/>
+    <w:abstractNumId w:val="11"/>
   </w:num>
   <w:num w:numId="6" w16cid:durableId="407263989">
-    <w:abstractNumId w:val="5"/>
+    <w:abstractNumId w:val="13"/>
   </w:num>
   <w:num w:numId="7" w16cid:durableId="474180371">
-    <w:abstractNumId w:val="1"/>
+    <w:abstractNumId w:val="2"/>
   </w:num>
   <w:num w:numId="8" w16cid:durableId="643315578">
-    <w:abstractNumId w:val="16"/>
+    <w:abstractNumId w:val="32"/>
   </w:num>
   <w:num w:numId="9" w16cid:durableId="1183476356">
-    <w:abstractNumId w:val="6"/>
+    <w:abstractNumId w:val="14"/>
   </w:num>
   <w:num w:numId="10" w16cid:durableId="2071687171">
     <w:abstractNumId w:val="0"/>
   </w:num>
   <w:num w:numId="11" w16cid:durableId="70585679">
+    <w:abstractNumId w:val="18"/>
+  </w:num>
+  <w:num w:numId="12" w16cid:durableId="1974408512">
+    <w:abstractNumId w:val="33"/>
+  </w:num>
+  <w:num w:numId="13" w16cid:durableId="951519046">
+    <w:abstractNumId w:val="17"/>
+  </w:num>
+  <w:num w:numId="14" w16cid:durableId="1474180685">
+    <w:abstractNumId w:val="31"/>
+  </w:num>
+  <w:num w:numId="15" w16cid:durableId="1176117479">
+    <w:abstractNumId w:val="3"/>
+  </w:num>
+  <w:num w:numId="16" w16cid:durableId="1586958767">
+    <w:abstractNumId w:val="15"/>
+  </w:num>
+  <w:num w:numId="17" w16cid:durableId="1252592906">
+    <w:abstractNumId w:val="29"/>
+  </w:num>
+  <w:num w:numId="18" w16cid:durableId="1735543630">
+    <w:abstractNumId w:val="19"/>
+  </w:num>
+  <w:num w:numId="19" w16cid:durableId="845942917">
+    <w:abstractNumId w:val="34"/>
+  </w:num>
+  <w:num w:numId="20" w16cid:durableId="243999764">
+    <w:abstractNumId w:val="24"/>
+  </w:num>
+  <w:num w:numId="21" w16cid:durableId="890922264">
+    <w:abstractNumId w:val="1"/>
+  </w:num>
+  <w:num w:numId="22" w16cid:durableId="81340867">
+    <w:abstractNumId w:val="5"/>
+  </w:num>
+  <w:num w:numId="23" w16cid:durableId="541284715">
+    <w:abstractNumId w:val="12"/>
+  </w:num>
+  <w:num w:numId="24" w16cid:durableId="1862431086">
+    <w:abstractNumId w:val="20"/>
+  </w:num>
+  <w:num w:numId="25" w16cid:durableId="1882982997">
+    <w:abstractNumId w:val="4"/>
+  </w:num>
+  <w:num w:numId="26" w16cid:durableId="386075313">
+    <w:abstractNumId w:val="28"/>
+  </w:num>
+  <w:num w:numId="27" w16cid:durableId="1243027413">
+    <w:abstractNumId w:val="27"/>
+  </w:num>
+  <w:num w:numId="28" w16cid:durableId="1373656575">
+    <w:abstractNumId w:val="25"/>
+  </w:num>
+  <w:num w:numId="29" w16cid:durableId="1149908741">
+    <w:abstractNumId w:val="26"/>
+  </w:num>
+  <w:num w:numId="30" w16cid:durableId="1918053297">
+    <w:abstractNumId w:val="23"/>
+  </w:num>
+  <w:num w:numId="31" w16cid:durableId="1329402660">
+    <w:abstractNumId w:val="8"/>
+  </w:num>
+  <w:num w:numId="32" w16cid:durableId="255285083">
+    <w:abstractNumId w:val="7"/>
+  </w:num>
+  <w:num w:numId="33" w16cid:durableId="594439282">
+    <w:abstractNumId w:val="22"/>
+  </w:num>
+  <w:num w:numId="34" w16cid:durableId="1378511946">
     <w:abstractNumId w:val="10"/>
   </w:num>
-  <w:num w:numId="12" w16cid:durableId="1974408512">
-    <w:abstractNumId w:val="17"/>
-  </w:num>
-  <w:num w:numId="13" w16cid:durableId="951519046">
-    <w:abstractNumId w:val="9"/>
-  </w:num>
-  <w:num w:numId="14" w16cid:durableId="1474180685">
-    <w:abstractNumId w:val="15"/>
-  </w:num>
-  <w:num w:numId="15" w16cid:durableId="1176117479">
-    <w:abstractNumId w:val="2"/>
-  </w:num>
-  <w:num w:numId="16" w16cid:durableId="1586958767">
-    <w:abstractNumId w:val="7"/>
-  </w:num>
-  <w:num w:numId="17" w16cid:durableId="1252592906">
-    <w:abstractNumId w:val="13"/>
-  </w:num>
-  <w:num w:numId="18" w16cid:durableId="1735543630">
-    <w:abstractNumId w:val="11"/>
-  </w:num>
-  <w:num w:numId="19" w16cid:durableId="845942917">
-    <w:abstractNumId w:val="18"/>
+  <w:num w:numId="35" w16cid:durableId="1429348784">
+    <w:abstractNumId w:val="6"/>
   </w:num>
 </w:numbering>
 </file>
@@ -8516,7 +11295,12 @@
 </file>
 
 <file path=customXml/item1.xml><?xml version="1.0" encoding="utf-8"?>
-<b:Sources xmlns:b="http://schemas.openxmlformats.org/officeDocument/2006/bibliography" xmlns="http://schemas.openxmlformats.org/officeDocument/2006/bibliography" SelectedStyle="/IEEE2006OfficeOnline.xsl" StyleName="IEEE" Version="2006"/>
+<?mso-contentType ?>
+<FormTemplates xmlns="http://schemas.microsoft.com/sharepoint/v3/contenttype/forms">
+  <Display>DocumentLibraryForm</Display>
+  <Edit>DocumentLibraryForm</Edit>
+  <New>DocumentLibraryForm</New>
+</FormTemplates>
 </file>
 
 <file path=customXml/item2.xml><?xml version="1.0" encoding="utf-8"?>
@@ -8526,12 +11310,7 @@
 </file>
 
 <file path=customXml/item3.xml><?xml version="1.0" encoding="utf-8"?>
-<?mso-contentType ?>
-<FormTemplates xmlns="http://schemas.microsoft.com/sharepoint/v3/contenttype/forms">
-  <Display>DocumentLibraryForm</Display>
-  <Edit>DocumentLibraryForm</Edit>
-  <New>DocumentLibraryForm</New>
-</FormTemplates>
+<b:Sources xmlns:b="http://schemas.openxmlformats.org/officeDocument/2006/bibliography" xmlns="http://schemas.openxmlformats.org/officeDocument/2006/bibliography" SelectedStyle="/IEEE2006OfficeOnline.xsl" StyleName="IEEE" Version="2006"/>
 </file>
 
 <file path=customXml/item4.xml><?xml version="1.0" encoding="utf-8"?>
@@ -8679,9 +11458,9 @@
 </file>
 
 <file path=customXml/itemProps1.xml><?xml version="1.0" encoding="utf-8"?>
-<ds:datastoreItem xmlns:ds="http://schemas.openxmlformats.org/officeDocument/2006/customXml" ds:itemID="{87C66C4F-2FAE-074F-8997-284436C6FA52}">
+<ds:datastoreItem xmlns:ds="http://schemas.openxmlformats.org/officeDocument/2006/customXml" ds:itemID="{05872BEC-0378-4B5D-BB08-CF7263A8DD4D}">
   <ds:schemaRefs>
-    <ds:schemaRef ds:uri="http://schemas.openxmlformats.org/officeDocument/2006/bibliography"/>
+    <ds:schemaRef ds:uri="http://schemas.microsoft.com/sharepoint/v3/contenttype/forms"/>
   </ds:schemaRefs>
 </ds:datastoreItem>
 </file>
@@ -8696,9 +11475,9 @@
 </file>
 
 <file path=customXml/itemProps3.xml><?xml version="1.0" encoding="utf-8"?>
-<ds:datastoreItem xmlns:ds="http://schemas.openxmlformats.org/officeDocument/2006/customXml" ds:itemID="{05872BEC-0378-4B5D-BB08-CF7263A8DD4D}">
+<ds:datastoreItem xmlns:ds="http://schemas.openxmlformats.org/officeDocument/2006/customXml" ds:itemID="{87C66C4F-2FAE-074F-8997-284436C6FA52}">
   <ds:schemaRefs>
-    <ds:schemaRef ds:uri="http://schemas.microsoft.com/sharepoint/v3/contenttype/forms"/>
+    <ds:schemaRef ds:uri="http://schemas.openxmlformats.org/officeDocument/2006/bibliography"/>
   </ds:schemaRefs>
 </ds:datastoreItem>
 </file>

</xml_diff>